<commit_message>
bổ sung chức năng
</commit_message>
<xml_diff>
--- a/Báo Cáo Tuần 1 Cơ Sở Dữ Liệu Nâng Cao.docx
+++ b/Báo Cáo Tuần 1 Cơ Sở Dữ Liệu Nâng Cao.docx
@@ -1,13 +1,23 @@
 
 <file path=word/document.xml><?xml version="1.0" encoding="utf-8"?>
-<w:document xmlns:wpc="http://schemas.microsoft.com/office/word/2010/wordprocessingCanvas" xmlns:cx="http://schemas.microsoft.com/office/drawing/2014/chartex" xmlns:cx1="http://schemas.microsoft.com/office/drawing/2015/9/8/chartex" xmlns:cx2="http://schemas.microsoft.com/office/drawing/2015/10/21/chartex" xmlns:cx3="http://schemas.microsoft.com/office/drawing/2016/5/9/chartex" xmlns:cx4="http://schemas.microsoft.com/office/drawing/2016/5/10/chartex" xmlns:cx5="http://schemas.microsoft.com/office/drawing/2016/5/11/chartex" xmlns:cx6="http://schemas.microsoft.com/office/drawing/2016/5/12/chartex" xmlns:cx7="http://schemas.microsoft.com/office/drawing/2016/5/13/chartex" xmlns:cx8="http://schemas.microsoft.com/office/drawing/2016/5/14/chartex" xmlns:mc="http://schemas.openxmlformats.org/markup-compatibility/2006" xmlns:aink="http://schemas.microsoft.com/office/drawing/2016/ink" xmlns:am3d="http://schemas.microsoft.com/office/drawing/2017/model3d" xmlns:o="urn:schemas-microsoft-com:office:office" xmlns:r="http://schemas.openxmlformats.org/officeDocument/2006/relationships" xmlns:m="http://schemas.openxmlformats.org/officeDocument/2006/math" xmlns:v="urn:schemas-microsoft-com:vml" xmlns:wp14="http://schemas.microsoft.com/office/word/2010/wordprocessingDrawing" xmlns:wp="http://schemas.openxmlformats.org/drawingml/2006/wordprocessingDrawing" xmlns:w10="urn:schemas-microsoft-com:office:word" xmlns:w="http://schemas.openxmlformats.org/wordprocessingml/2006/main" xmlns:w14="http://schemas.microsoft.com/office/word/2010/wordml" xmlns:w15="http://schemas.microsoft.com/office/word/2012/wordml" xmlns:w16cid="http://schemas.microsoft.com/office/word/2016/wordml/cid" xmlns:w16se="http://schemas.microsoft.com/office/word/2015/wordml/symex" xmlns:wpg="http://schemas.microsoft.com/office/word/2010/wordprocessingGroup" xmlns:wpi="http://schemas.microsoft.com/office/word/2010/wordprocessingInk" xmlns:wne="http://schemas.microsoft.com/office/word/2006/wordml" xmlns:wps="http://schemas.microsoft.com/office/word/2010/wordprocessingShape" mc:Ignorable="w14 w15 w16se w16cid wp14">
+<w:document xmlns:wpc="http://schemas.microsoft.com/office/word/2010/wordprocessingCanvas" xmlns:mc="http://schemas.openxmlformats.org/markup-compatibility/2006" xmlns:o="urn:schemas-microsoft-com:office:office" xmlns:r="http://schemas.openxmlformats.org/officeDocument/2006/relationships" xmlns:m="http://schemas.openxmlformats.org/officeDocument/2006/math" xmlns:v="urn:schemas-microsoft-com:vml" xmlns:wp14="http://schemas.microsoft.com/office/word/2010/wordprocessingDrawing" xmlns:wp="http://schemas.openxmlformats.org/drawingml/2006/wordprocessingDrawing" xmlns:w10="urn:schemas-microsoft-com:office:word" xmlns:w="http://schemas.openxmlformats.org/wordprocessingml/2006/main" xmlns:w14="http://schemas.microsoft.com/office/word/2010/wordml" xmlns:wpg="http://schemas.microsoft.com/office/word/2010/wordprocessingGroup" xmlns:wpi="http://schemas.microsoft.com/office/word/2010/wordprocessingInk" xmlns:wne="http://schemas.microsoft.com/office/word/2006/wordml" xmlns:wps="http://schemas.microsoft.com/office/word/2010/wordprocessingShape" mc:Ignorable="w14 wp14">
   <w:body>
     <w:p>
       <w:pPr>
         <w:pStyle w:val="Heading1"/>
         <w:ind w:left="2160" w:firstLine="720"/>
+        <w:rPr>
+          <w:rFonts w:ascii="Times New Roman" w:hAnsi="Times New Roman" w:cs="Times New Roman"/>
+          <w:sz w:val="28"/>
+          <w:szCs w:val="28"/>
+        </w:rPr>
       </w:pPr>
       <w:r>
+        <w:rPr>
+          <w:rFonts w:ascii="Times New Roman" w:hAnsi="Times New Roman" w:cs="Times New Roman"/>
+          <w:sz w:val="28"/>
+          <w:szCs w:val="28"/>
+        </w:rPr>
         <w:t xml:space="preserve">Báo cáo bài tập tuần 1: </w:t>
       </w:r>
     </w:p>
@@ -15,13 +25,39 @@
       <w:pPr>
         <w:pStyle w:val="Heading1"/>
         <w:ind w:left="720" w:firstLine="720"/>
+        <w:rPr>
+          <w:rFonts w:ascii="Times New Roman" w:hAnsi="Times New Roman" w:cs="Times New Roman"/>
+          <w:sz w:val="28"/>
+          <w:szCs w:val="28"/>
+        </w:rPr>
       </w:pPr>
+      <w:proofErr w:type="gramStart"/>
       <w:r>
+        <w:rPr>
+          <w:rFonts w:ascii="Times New Roman" w:hAnsi="Times New Roman" w:cs="Times New Roman"/>
+          <w:sz w:val="28"/>
+          <w:szCs w:val="28"/>
+        </w:rPr>
         <w:t>Phân tích đề tài quản lý đăng ký lịch trực phòng máy.</w:t>
       </w:r>
+      <w:proofErr w:type="gramEnd"/>
     </w:p>
-    <w:p/>
-    <w:p/>
+    <w:p>
+      <w:pPr>
+        <w:rPr>
+          <w:sz w:val="28"/>
+          <w:szCs w:val="28"/>
+        </w:rPr>
+      </w:pPr>
+    </w:p>
+    <w:p>
+      <w:pPr>
+        <w:rPr>
+          <w:sz w:val="28"/>
+          <w:szCs w:val="28"/>
+        </w:rPr>
+      </w:pPr>
+    </w:p>
     <w:p>
       <w:pPr>
         <w:ind w:left="1440"/>
@@ -35,14 +71,7 @@
           <w:sz w:val="28"/>
           <w:szCs w:val="28"/>
         </w:rPr>
-        <w:t>Nhóm</w:t>
-      </w:r>
-      <w:r>
-        <w:rPr>
-          <w:sz w:val="28"/>
-          <w:szCs w:val="28"/>
-        </w:rPr>
-        <w:t xml:space="preserve">: </w:t>
+        <w:t xml:space="preserve">Nhóm: </w:t>
       </w:r>
     </w:p>
     <w:p>
@@ -62,14 +91,7 @@
           <w:sz w:val="28"/>
           <w:szCs w:val="28"/>
         </w:rPr>
-        <w:t>Đoàn Thanh Hương</w:t>
-      </w:r>
-      <w:r>
-        <w:rPr>
-          <w:sz w:val="28"/>
-          <w:szCs w:val="28"/>
-        </w:rPr>
-        <w:t xml:space="preserve"> TH13A.</w:t>
+        <w:t>Đoàn Thanh Hương TH13A.</w:t>
       </w:r>
     </w:p>
     <w:p>
@@ -162,11 +184,26 @@
           <w:numId w:val="4"/>
         </w:numPr>
         <w:ind w:left="426"/>
+        <w:rPr>
+          <w:rFonts w:ascii="Times New Roman" w:hAnsi="Times New Roman" w:cs="Times New Roman"/>
+          <w:sz w:val="28"/>
+          <w:szCs w:val="28"/>
+        </w:rPr>
       </w:pPr>
       <w:r>
+        <w:rPr>
+          <w:rFonts w:ascii="Times New Roman" w:hAnsi="Times New Roman" w:cs="Times New Roman"/>
+          <w:sz w:val="28"/>
+          <w:szCs w:val="28"/>
+        </w:rPr>
         <w:t>M</w:t>
       </w:r>
       <w:r>
+        <w:rPr>
+          <w:rFonts w:ascii="Times New Roman" w:hAnsi="Times New Roman" w:cs="Times New Roman"/>
+          <w:sz w:val="28"/>
+          <w:szCs w:val="28"/>
+        </w:rPr>
         <w:t>ô tả nghiệp vụ bài toán</w:t>
       </w:r>
     </w:p>
@@ -279,12 +316,21 @@
           <w:szCs w:val="28"/>
         </w:rPr>
       </w:pPr>
+      <w:proofErr w:type="gramStart"/>
       <w:r>
         <w:rPr>
           <w:sz w:val="28"/>
           <w:szCs w:val="28"/>
         </w:rPr>
-        <w:t>hành ở phòng máy để có thể làm việc một cách hiệu quả hơn.</w:t>
+        <w:t>hành</w:t>
+      </w:r>
+      <w:proofErr w:type="gramEnd"/>
+      <w:r>
+        <w:rPr>
+          <w:sz w:val="28"/>
+          <w:szCs w:val="28"/>
+        </w:rPr>
+        <w:t xml:space="preserve"> ở phòng máy để có thể làm việc một cách hiệu quả hơn.</w:t>
       </w:r>
     </w:p>
     <w:p>
@@ -314,11 +360,15 @@
         <w:ind w:left="426"/>
         <w:rPr>
           <w:rFonts w:ascii="Times New Roman" w:hAnsi="Times New Roman" w:cs="Times New Roman"/>
+          <w:sz w:val="28"/>
+          <w:szCs w:val="28"/>
         </w:rPr>
       </w:pPr>
       <w:r>
         <w:rPr>
           <w:rFonts w:ascii="Times New Roman" w:hAnsi="Times New Roman" w:cs="Times New Roman"/>
+          <w:sz w:val="28"/>
+          <w:szCs w:val="28"/>
         </w:rPr>
         <w:t>Các yêu cầu nghiệp vụ</w:t>
       </w:r>
@@ -380,7 +430,23 @@
           <w:sz w:val="28"/>
           <w:szCs w:val="28"/>
         </w:rPr>
-        <w:t>Khi giáo viên có yêu cầu  đăng ký phòng máy, hệ thống phải cung cấp cho họ mẫu form để họ điền vào những thông tin cần thiết, giúp cho họ có thể thực hiện việc đăng ký dễ dàng.</w:t>
+        <w:t xml:space="preserve">Khi giáo viên có yêu </w:t>
+      </w:r>
+      <w:proofErr w:type="gramStart"/>
+      <w:r>
+        <w:rPr>
+          <w:sz w:val="28"/>
+          <w:szCs w:val="28"/>
+        </w:rPr>
+        <w:t>cầu  đăng</w:t>
+      </w:r>
+      <w:proofErr w:type="gramEnd"/>
+      <w:r>
+        <w:rPr>
+          <w:sz w:val="28"/>
+          <w:szCs w:val="28"/>
+        </w:rPr>
+        <w:t xml:space="preserve"> ký phòng máy, hệ thống phải cung cấp cho họ mẫu form để họ điền vào những thông tin cần thiết, giúp cho họ có thể thực hiện việc đăng ký dễ dàng.</w:t>
       </w:r>
     </w:p>
     <w:p>
@@ -447,21 +513,23 @@
           <w:szCs w:val="28"/>
         </w:rPr>
         <w:lastRenderedPageBreak/>
-        <w:t>Hệ thống sẽ tạo ra cho mỗi giáo viên một tài khoản đăng nhập. Căn cứ vào hệ thống có thể nhận biết giáo viên đó là dạy môn nào, lớp học phần nào,</w:t>
+        <w:t xml:space="preserve">Hệ thống sẽ tạo ra cho mỗi giáo viên một tài khoản đăng nhập. Căn cứ vào hệ thống có thể nhận biết giáo viên đó là dạy môn nào, lớp học phần </w:t>
       </w:r>
+      <w:proofErr w:type="gramStart"/>
       <w:r>
         <w:rPr>
           <w:sz w:val="28"/>
           <w:szCs w:val="28"/>
         </w:rPr>
-        <w:t xml:space="preserve"> </w:t>
+        <w:t>nào, ...</w:t>
       </w:r>
+      <w:proofErr w:type="gramEnd"/>
       <w:r>
         <w:rPr>
           <w:sz w:val="28"/>
           <w:szCs w:val="28"/>
         </w:rPr>
-        <w:t>... để hiển thị thông tin về phòng máy cho phù hợp.</w:t>
+        <w:t xml:space="preserve"> để hiển thị thông tin về phòng máy cho phù hợp.</w:t>
       </w:r>
     </w:p>
     <w:p>
@@ -483,10 +551,346 @@
           <w:sz w:val="28"/>
           <w:szCs w:val="28"/>
         </w:rPr>
-        <w:t>Thông tin đăng ký phòng máy cho giáo viên,thông tin đăng ký sẽ được gửi cho quản lý phòng máy sắp xếp thời gian.</w:t>
+        <w:t>Thông tin đăng ký phòng máy cho giáo viên</w:t>
+      </w:r>
+      <w:proofErr w:type="gramStart"/>
+      <w:r>
+        <w:rPr>
+          <w:sz w:val="28"/>
+          <w:szCs w:val="28"/>
+        </w:rPr>
+        <w:t>,thông</w:t>
+      </w:r>
+      <w:proofErr w:type="gramEnd"/>
+      <w:r>
+        <w:rPr>
+          <w:sz w:val="28"/>
+          <w:szCs w:val="28"/>
+        </w:rPr>
+        <w:t xml:space="preserve"> tin đăng ký sẽ được gửi cho quản lý phòng máy sắp xếp thời gian.</w:t>
       </w:r>
     </w:p>
-    <w:p/>
+    <w:p>
+      <w:pPr>
+        <w:pStyle w:val="Heading1"/>
+        <w:numPr>
+          <w:ilvl w:val="0"/>
+          <w:numId w:val="4"/>
+        </w:numPr>
+        <w:rPr>
+          <w:rFonts w:ascii="Times New Roman" w:hAnsi="Times New Roman" w:cs="Times New Roman"/>
+          <w:sz w:val="28"/>
+          <w:szCs w:val="28"/>
+        </w:rPr>
+      </w:pPr>
+      <w:r>
+        <w:rPr>
+          <w:rFonts w:ascii="Times New Roman" w:hAnsi="Times New Roman" w:cs="Times New Roman"/>
+          <w:sz w:val="28"/>
+          <w:szCs w:val="28"/>
+        </w:rPr>
+        <w:t>Chức năng của hệ thống</w:t>
+      </w:r>
+    </w:p>
+    <w:p>
+      <w:pPr>
+        <w:pStyle w:val="ListParagraph"/>
+        <w:numPr>
+          <w:ilvl w:val="0"/>
+          <w:numId w:val="10"/>
+        </w:numPr>
+        <w:rPr>
+          <w:sz w:val="28"/>
+          <w:szCs w:val="28"/>
+        </w:rPr>
+      </w:pPr>
+      <w:r>
+        <w:rPr>
+          <w:sz w:val="28"/>
+          <w:szCs w:val="28"/>
+        </w:rPr>
+        <w:t>Đăng ký thực hành phòng máy</w:t>
+      </w:r>
+      <w:r>
+        <w:rPr>
+          <w:sz w:val="28"/>
+          <w:szCs w:val="28"/>
+        </w:rPr>
+        <w:t xml:space="preserve"> :</w:t>
+      </w:r>
+    </w:p>
+    <w:p>
+      <w:pPr>
+        <w:pStyle w:val="ListParagraph"/>
+        <w:rPr>
+          <w:sz w:val="28"/>
+          <w:szCs w:val="28"/>
+        </w:rPr>
+      </w:pPr>
+      <w:r>
+        <w:rPr>
+          <w:sz w:val="28"/>
+          <w:szCs w:val="28"/>
+        </w:rPr>
+        <w:t>Hệ thống cho phép giáo viên đăng ký lịch thực hành theo thời gian quy định: vd : buổi sáng từ 7h30 đến 11h30 buổi chiều từ 1h30 đến 4h30.</w:t>
+      </w:r>
+    </w:p>
+    <w:p>
+      <w:pPr>
+        <w:pStyle w:val="ListParagraph"/>
+        <w:rPr>
+          <w:sz w:val="28"/>
+          <w:szCs w:val="28"/>
+        </w:rPr>
+      </w:pPr>
+      <w:r>
+        <w:rPr>
+          <w:sz w:val="28"/>
+          <w:szCs w:val="28"/>
+        </w:rPr>
+        <w:t xml:space="preserve"> Hệ thống đăng ký hiển thị đầy đủ họ tên giáo viên thuộc bộ môn </w:t>
+      </w:r>
+      <w:proofErr w:type="gramStart"/>
+      <w:r>
+        <w:rPr>
+          <w:sz w:val="28"/>
+          <w:szCs w:val="28"/>
+        </w:rPr>
+        <w:t>nào ,</w:t>
+      </w:r>
+      <w:proofErr w:type="gramEnd"/>
+      <w:r>
+        <w:rPr>
+          <w:sz w:val="28"/>
+          <w:szCs w:val="28"/>
+        </w:rPr>
+        <w:t xml:space="preserve"> lớp thực hành là lớp nào , có bao nhiêu sinh viên, thời gian là buổi sáng hay buổi chiều</w:t>
+      </w:r>
+    </w:p>
+    <w:p>
+      <w:pPr>
+        <w:pStyle w:val="ListParagraph"/>
+        <w:rPr>
+          <w:sz w:val="28"/>
+          <w:szCs w:val="28"/>
+        </w:rPr>
+      </w:pPr>
+      <w:r>
+        <w:rPr>
+          <w:sz w:val="28"/>
+          <w:szCs w:val="28"/>
+        </w:rPr>
+        <w:t>Hệ thống yêu cầu người dùng nhập đầy đủ thông tin hợp lệ và cho phép đăng ký thành công</w:t>
+      </w:r>
+    </w:p>
+    <w:p>
+      <w:pPr>
+        <w:pStyle w:val="ListParagraph"/>
+        <w:numPr>
+          <w:ilvl w:val="0"/>
+          <w:numId w:val="10"/>
+        </w:numPr>
+        <w:rPr>
+          <w:sz w:val="28"/>
+          <w:szCs w:val="28"/>
+        </w:rPr>
+      </w:pPr>
+      <w:r>
+        <w:rPr>
+          <w:sz w:val="28"/>
+          <w:szCs w:val="28"/>
+        </w:rPr>
+        <w:t>Tra cứu thông tin phòng máy</w:t>
+      </w:r>
+    </w:p>
+    <w:p>
+      <w:pPr>
+        <w:pStyle w:val="ListParagraph"/>
+        <w:rPr>
+          <w:sz w:val="28"/>
+          <w:szCs w:val="28"/>
+        </w:rPr>
+      </w:pPr>
+      <w:r>
+        <w:rPr>
+          <w:sz w:val="28"/>
+          <w:szCs w:val="28"/>
+        </w:rPr>
+        <w:t>Hệ thống yêu cầu người dùng nhập thông tin phòng máy cần tìm</w:t>
+      </w:r>
+    </w:p>
+    <w:p>
+      <w:pPr>
+        <w:pStyle w:val="ListParagraph"/>
+        <w:rPr>
+          <w:sz w:val="28"/>
+          <w:szCs w:val="28"/>
+        </w:rPr>
+      </w:pPr>
+      <w:r>
+        <w:rPr>
+          <w:sz w:val="28"/>
+          <w:szCs w:val="28"/>
+        </w:rPr>
+        <w:t xml:space="preserve">Hệ thống cho phép người dùng xem chi tiết đồ dùng trong phòng máy gồm những </w:t>
+      </w:r>
+      <w:proofErr w:type="gramStart"/>
+      <w:r>
+        <w:rPr>
+          <w:sz w:val="28"/>
+          <w:szCs w:val="28"/>
+        </w:rPr>
+        <w:t>gì ,</w:t>
+      </w:r>
+      <w:proofErr w:type="gramEnd"/>
+      <w:r>
+        <w:rPr>
+          <w:sz w:val="28"/>
+          <w:szCs w:val="28"/>
+        </w:rPr>
+        <w:t xml:space="preserve"> cái nào hỏng cái nào chưa hỏng, phòng máy nào đã đăng ký phòng máy nào còn trống</w:t>
+      </w:r>
+    </w:p>
+    <w:p>
+      <w:pPr>
+        <w:pStyle w:val="ListParagraph"/>
+        <w:numPr>
+          <w:ilvl w:val="0"/>
+          <w:numId w:val="10"/>
+        </w:numPr>
+        <w:rPr>
+          <w:sz w:val="28"/>
+          <w:szCs w:val="28"/>
+        </w:rPr>
+      </w:pPr>
+      <w:r>
+        <w:rPr>
+          <w:sz w:val="28"/>
+          <w:szCs w:val="28"/>
+        </w:rPr>
+        <w:t>Thống kê lịch trực phòng máy</w:t>
+      </w:r>
+      <w:r>
+        <w:rPr>
+          <w:sz w:val="28"/>
+          <w:szCs w:val="28"/>
+        </w:rPr>
+        <w:t>:</w:t>
+      </w:r>
+    </w:p>
+    <w:p>
+      <w:pPr>
+        <w:pStyle w:val="ListParagraph"/>
+        <w:rPr>
+          <w:sz w:val="28"/>
+          <w:szCs w:val="28"/>
+        </w:rPr>
+      </w:pPr>
+      <w:r>
+        <w:rPr>
+          <w:sz w:val="28"/>
+          <w:szCs w:val="28"/>
+        </w:rPr>
+        <w:t>Hệ thống cho biết lịch trực phòng máy thời gian trực , có bao nhiêu người trực trong 1 ca, 1 ngày chia làm mấy ca , 1 tuần có bao nhiêu người thay nhau trực, cụ thể ở những buổi nào</w:t>
+      </w:r>
+      <w:r>
+        <w:rPr>
+          <w:sz w:val="28"/>
+          <w:szCs w:val="28"/>
+        </w:rPr>
+        <w:t>, có ghi chú gì cho mỗi ca trực</w:t>
+      </w:r>
+    </w:p>
+    <w:p>
+      <w:pPr>
+        <w:pStyle w:val="ListParagraph"/>
+        <w:numPr>
+          <w:ilvl w:val="0"/>
+          <w:numId w:val="10"/>
+        </w:numPr>
+        <w:rPr>
+          <w:sz w:val="28"/>
+          <w:szCs w:val="28"/>
+        </w:rPr>
+      </w:pPr>
+      <w:r>
+        <w:rPr>
+          <w:sz w:val="28"/>
+          <w:szCs w:val="28"/>
+        </w:rPr>
+        <w:t>Quản lí lớp thực hành:</w:t>
+      </w:r>
+      <w:bookmarkStart w:id="0" w:name="_GoBack"/>
+      <w:bookmarkEnd w:id="0"/>
+    </w:p>
+    <w:p>
+      <w:pPr>
+        <w:pStyle w:val="ListParagraph"/>
+        <w:rPr>
+          <w:sz w:val="28"/>
+          <w:szCs w:val="28"/>
+        </w:rPr>
+      </w:pPr>
+      <w:r>
+        <w:rPr>
+          <w:sz w:val="28"/>
+          <w:szCs w:val="28"/>
+        </w:rPr>
+        <w:t>Hệ thống cho biết lịch thực hành của lớp nào thuộc giáo viên nào quản lí ở những buổi nào trong 1 tuần</w:t>
+      </w:r>
+    </w:p>
+    <w:p>
+      <w:pPr>
+        <w:pStyle w:val="ListParagraph"/>
+        <w:numPr>
+          <w:ilvl w:val="0"/>
+          <w:numId w:val="10"/>
+        </w:numPr>
+        <w:rPr>
+          <w:sz w:val="28"/>
+          <w:szCs w:val="28"/>
+        </w:rPr>
+      </w:pPr>
+      <w:r>
+        <w:rPr>
+          <w:sz w:val="28"/>
+          <w:szCs w:val="28"/>
+        </w:rPr>
+        <w:t xml:space="preserve">Thay đổi , hủy bỏ lịch đăng ký </w:t>
+      </w:r>
+    </w:p>
+    <w:p>
+      <w:pPr>
+        <w:pStyle w:val="ListParagraph"/>
+        <w:rPr>
+          <w:sz w:val="28"/>
+          <w:szCs w:val="28"/>
+        </w:rPr>
+      </w:pPr>
+      <w:r>
+        <w:rPr>
+          <w:sz w:val="28"/>
+          <w:szCs w:val="28"/>
+        </w:rPr>
+        <w:t xml:space="preserve">Hệ thống yêu cầu người dùng nhập mã phòng máy đã đăng ký và click nút </w:t>
+      </w:r>
+      <w:proofErr w:type="gramStart"/>
+      <w:r>
+        <w:rPr>
+          <w:sz w:val="28"/>
+          <w:szCs w:val="28"/>
+        </w:rPr>
+        <w:t>hủy ,</w:t>
+      </w:r>
+      <w:proofErr w:type="gramEnd"/>
+      <w:r>
+        <w:rPr>
+          <w:sz w:val="28"/>
+          <w:szCs w:val="28"/>
+        </w:rPr>
+        <w:t xml:space="preserve"> hệ thống sẽ hỏi bạn có muốn hủy bỏ không , click yes =&gt; hủy bỏ thành công</w:t>
+      </w:r>
+    </w:p>
     <w:p>
       <w:pPr>
         <w:pStyle w:val="Heading1"/>
@@ -497,19 +901,35 @@
         <w:ind w:left="426"/>
         <w:rPr>
           <w:rFonts w:ascii="Times New Roman" w:hAnsi="Times New Roman" w:cs="Times New Roman"/>
+          <w:sz w:val="28"/>
+          <w:szCs w:val="28"/>
         </w:rPr>
       </w:pPr>
       <w:r>
         <w:rPr>
           <w:rFonts w:ascii="Times New Roman" w:hAnsi="Times New Roman" w:cs="Times New Roman"/>
+          <w:sz w:val="28"/>
+          <w:szCs w:val="28"/>
         </w:rPr>
         <w:t>Mô tả dữ liệu liên quan</w:t>
       </w:r>
+      <w:proofErr w:type="gramStart"/>
       <w:r>
         <w:rPr>
           <w:rFonts w:ascii="Times New Roman" w:hAnsi="Times New Roman" w:cs="Times New Roman"/>
+          <w:sz w:val="28"/>
+          <w:szCs w:val="28"/>
         </w:rPr>
-        <w:t>,xác định các thực thể và thuộc tính.</w:t>
+        <w:t>,xác</w:t>
+      </w:r>
+      <w:proofErr w:type="gramEnd"/>
+      <w:r>
+        <w:rPr>
+          <w:rFonts w:ascii="Times New Roman" w:hAnsi="Times New Roman" w:cs="Times New Roman"/>
+          <w:sz w:val="28"/>
+          <w:szCs w:val="28"/>
+        </w:rPr>
+        <w:t xml:space="preserve"> định các thực thể và thuộc tính.</w:t>
       </w:r>
     </w:p>
     <w:p>
@@ -570,7 +990,6 @@
               <w:spacing w:before="20" w:after="20"/>
               <w:ind w:left="0"/>
               <w:rPr>
-                <w:rFonts w:asciiTheme="majorHAnsi" w:hAnsiTheme="majorHAnsi" w:cstheme="majorHAnsi"/>
                 <w:sz w:val="28"/>
                 <w:szCs w:val="28"/>
                 <w:lang w:val="vi-VN"/>
@@ -578,7 +997,6 @@
             </w:pPr>
             <w:r>
               <w:rPr>
-                <w:rFonts w:asciiTheme="majorHAnsi" w:hAnsiTheme="majorHAnsi" w:cstheme="majorHAnsi"/>
                 <w:b/>
                 <w:sz w:val="28"/>
                 <w:szCs w:val="28"/>
@@ -588,7 +1006,6 @@
             </w:r>
             <w:r>
               <w:rPr>
-                <w:rFonts w:asciiTheme="majorHAnsi" w:hAnsiTheme="majorHAnsi" w:cstheme="majorHAnsi"/>
                 <w:sz w:val="28"/>
                 <w:szCs w:val="28"/>
                 <w:lang w:val="vi-VN"/>
@@ -605,7 +1022,6 @@
               <w:spacing w:before="20" w:after="20"/>
               <w:ind w:left="0"/>
               <w:rPr>
-                <w:rFonts w:asciiTheme="majorHAnsi" w:hAnsiTheme="majorHAnsi" w:cstheme="majorHAnsi"/>
                 <w:sz w:val="28"/>
                 <w:szCs w:val="28"/>
                 <w:lang w:val="vi-VN"/>
@@ -613,7 +1029,6 @@
             </w:pPr>
             <w:r>
               <w:rPr>
-                <w:rFonts w:asciiTheme="majorHAnsi" w:hAnsiTheme="majorHAnsi" w:cstheme="majorHAnsi"/>
                 <w:sz w:val="28"/>
                 <w:szCs w:val="28"/>
                 <w:lang w:val="vi-VN"/>
@@ -649,15 +1064,13 @@
               <w:ind w:left="0"/>
               <w:jc w:val="center"/>
               <w:rPr>
-                <w:rFonts w:asciiTheme="majorHAnsi" w:hAnsiTheme="majorHAnsi" w:cstheme="majorHAnsi"/>
-                <w:b/>
-                <w:sz w:val="28"/>
-                <w:szCs w:val="28"/>
-              </w:rPr>
-            </w:pPr>
-            <w:r>
-              <w:rPr>
-                <w:rFonts w:asciiTheme="majorHAnsi" w:hAnsiTheme="majorHAnsi" w:cstheme="majorHAnsi"/>
+                <w:b/>
+                <w:sz w:val="28"/>
+                <w:szCs w:val="28"/>
+              </w:rPr>
+            </w:pPr>
+            <w:r>
+              <w:rPr>
                 <w:b/>
                 <w:sz w:val="28"/>
                 <w:szCs w:val="28"/>
@@ -688,15 +1101,13 @@
               <w:ind w:left="0"/>
               <w:jc w:val="center"/>
               <w:rPr>
-                <w:rFonts w:asciiTheme="majorHAnsi" w:hAnsiTheme="majorHAnsi" w:cstheme="majorHAnsi"/>
-                <w:b/>
-                <w:sz w:val="28"/>
-                <w:szCs w:val="28"/>
-              </w:rPr>
-            </w:pPr>
-            <w:r>
-              <w:rPr>
-                <w:rFonts w:asciiTheme="majorHAnsi" w:hAnsiTheme="majorHAnsi" w:cstheme="majorHAnsi"/>
+                <w:b/>
+                <w:sz w:val="28"/>
+                <w:szCs w:val="28"/>
+              </w:rPr>
+            </w:pPr>
+            <w:r>
+              <w:rPr>
                 <w:b/>
                 <w:sz w:val="28"/>
                 <w:szCs w:val="28"/>
@@ -727,15 +1138,13 @@
               <w:ind w:left="0"/>
               <w:jc w:val="center"/>
               <w:rPr>
-                <w:rFonts w:asciiTheme="majorHAnsi" w:hAnsiTheme="majorHAnsi" w:cstheme="majorHAnsi"/>
-                <w:b/>
-                <w:sz w:val="28"/>
-                <w:szCs w:val="28"/>
-              </w:rPr>
-            </w:pPr>
-            <w:r>
-              <w:rPr>
-                <w:rFonts w:asciiTheme="majorHAnsi" w:hAnsiTheme="majorHAnsi" w:cstheme="majorHAnsi"/>
+                <w:b/>
+                <w:sz w:val="28"/>
+                <w:szCs w:val="28"/>
+              </w:rPr>
+            </w:pPr>
+            <w:r>
+              <w:rPr>
                 <w:b/>
                 <w:sz w:val="28"/>
                 <w:szCs w:val="28"/>
@@ -766,15 +1175,13 @@
               <w:ind w:left="0"/>
               <w:jc w:val="center"/>
               <w:rPr>
-                <w:rFonts w:asciiTheme="majorHAnsi" w:hAnsiTheme="majorHAnsi" w:cstheme="majorHAnsi"/>
-                <w:b/>
-                <w:sz w:val="28"/>
-                <w:szCs w:val="28"/>
-              </w:rPr>
-            </w:pPr>
-            <w:r>
-              <w:rPr>
-                <w:rFonts w:asciiTheme="majorHAnsi" w:hAnsiTheme="majorHAnsi" w:cstheme="majorHAnsi"/>
+                <w:b/>
+                <w:sz w:val="28"/>
+                <w:szCs w:val="28"/>
+              </w:rPr>
+            </w:pPr>
+            <w:r>
+              <w:rPr>
                 <w:b/>
                 <w:sz w:val="28"/>
                 <w:szCs w:val="28"/>
@@ -805,15 +1212,13 @@
               <w:ind w:left="0"/>
               <w:jc w:val="center"/>
               <w:rPr>
-                <w:rFonts w:asciiTheme="majorHAnsi" w:hAnsiTheme="majorHAnsi" w:cstheme="majorHAnsi"/>
-                <w:b/>
-                <w:sz w:val="28"/>
-                <w:szCs w:val="28"/>
-              </w:rPr>
-            </w:pPr>
-            <w:r>
-              <w:rPr>
-                <w:rFonts w:asciiTheme="majorHAnsi" w:hAnsiTheme="majorHAnsi" w:cstheme="majorHAnsi"/>
+                <w:b/>
+                <w:sz w:val="28"/>
+                <w:szCs w:val="28"/>
+              </w:rPr>
+            </w:pPr>
+            <w:r>
+              <w:rPr>
                 <w:b/>
                 <w:sz w:val="28"/>
                 <w:szCs w:val="28"/>
@@ -848,17 +1253,16 @@
               <w:spacing w:before="20" w:after="20"/>
               <w:ind w:left="0"/>
               <w:rPr>
-                <w:rFonts w:asciiTheme="majorHAnsi" w:hAnsiTheme="majorHAnsi" w:cstheme="majorHAnsi"/>
-                <w:sz w:val="28"/>
-                <w:szCs w:val="28"/>
-              </w:rPr>
-            </w:pPr>
-            <w:r>
-              <w:rPr>
-                <w:rFonts w:asciiTheme="majorHAnsi" w:hAnsiTheme="majorHAnsi" w:cstheme="majorHAnsi"/>
-                <w:sz w:val="28"/>
-                <w:szCs w:val="28"/>
-              </w:rPr>
+                <w:sz w:val="28"/>
+                <w:szCs w:val="28"/>
+              </w:rPr>
+            </w:pPr>
+            <w:r>
+              <w:rPr>
+                <w:sz w:val="28"/>
+                <w:szCs w:val="28"/>
+              </w:rPr>
+              <w:lastRenderedPageBreak/>
               <w:t>1</w:t>
             </w:r>
           </w:p>
@@ -884,7 +1288,6 @@
               <w:spacing w:before="20" w:after="20"/>
               <w:ind w:left="0"/>
               <w:rPr>
-                <w:rFonts w:asciiTheme="majorHAnsi" w:hAnsiTheme="majorHAnsi" w:cstheme="majorHAnsi"/>
                 <w:b/>
                 <w:sz w:val="28"/>
                 <w:szCs w:val="28"/>
@@ -893,7 +1296,6 @@
             </w:pPr>
             <w:r>
               <w:rPr>
-                <w:rFonts w:asciiTheme="majorHAnsi" w:hAnsiTheme="majorHAnsi" w:cstheme="majorHAnsi"/>
                 <w:b/>
                 <w:sz w:val="28"/>
                 <w:szCs w:val="28"/>
@@ -924,14 +1326,12 @@
               <w:spacing w:before="20" w:after="20"/>
               <w:ind w:left="0"/>
               <w:rPr>
-                <w:rFonts w:asciiTheme="majorHAnsi" w:hAnsiTheme="majorHAnsi" w:cstheme="majorHAnsi"/>
-                <w:sz w:val="28"/>
-                <w:szCs w:val="28"/>
-              </w:rPr>
-            </w:pPr>
-            <w:r>
-              <w:rPr>
-                <w:rFonts w:asciiTheme="majorHAnsi" w:hAnsiTheme="majorHAnsi" w:cstheme="majorHAnsi"/>
+                <w:sz w:val="28"/>
+                <w:szCs w:val="28"/>
+              </w:rPr>
+            </w:pPr>
+            <w:r>
+              <w:rPr>
                 <w:sz w:val="28"/>
                 <w:szCs w:val="28"/>
               </w:rPr>
@@ -961,15 +1361,13 @@
               <w:ind w:left="0"/>
               <w:jc w:val="center"/>
               <w:rPr>
-                <w:rFonts w:asciiTheme="majorHAnsi" w:hAnsiTheme="majorHAnsi" w:cstheme="majorHAnsi"/>
-                <w:b/>
-                <w:sz w:val="28"/>
-                <w:szCs w:val="28"/>
-              </w:rPr>
-            </w:pPr>
-            <w:r>
-              <w:rPr>
-                <w:rFonts w:asciiTheme="majorHAnsi" w:hAnsiTheme="majorHAnsi" w:cstheme="majorHAnsi"/>
+                <w:b/>
+                <w:sz w:val="28"/>
+                <w:szCs w:val="28"/>
+              </w:rPr>
+            </w:pPr>
+            <w:r>
+              <w:rPr>
                 <w:b/>
                 <w:sz w:val="28"/>
                 <w:szCs w:val="28"/>
@@ -999,14 +1397,12 @@
               <w:spacing w:before="20" w:after="20"/>
               <w:ind w:left="0"/>
               <w:rPr>
-                <w:rFonts w:asciiTheme="majorHAnsi" w:hAnsiTheme="majorHAnsi" w:cstheme="majorHAnsi"/>
-                <w:sz w:val="28"/>
-                <w:szCs w:val="28"/>
-              </w:rPr>
-            </w:pPr>
-            <w:r>
-              <w:rPr>
-                <w:rFonts w:asciiTheme="majorHAnsi" w:hAnsiTheme="majorHAnsi" w:cstheme="majorHAnsi"/>
+                <w:sz w:val="28"/>
+                <w:szCs w:val="28"/>
+              </w:rPr>
+            </w:pPr>
+            <w:r>
+              <w:rPr>
                 <w:sz w:val="28"/>
                 <w:szCs w:val="28"/>
               </w:rPr>
@@ -1040,14 +1436,12 @@
               <w:spacing w:before="20" w:after="20"/>
               <w:ind w:left="0"/>
               <w:rPr>
-                <w:rFonts w:asciiTheme="majorHAnsi" w:hAnsiTheme="majorHAnsi" w:cstheme="majorHAnsi"/>
-                <w:sz w:val="28"/>
-                <w:szCs w:val="28"/>
-              </w:rPr>
-            </w:pPr>
-            <w:r>
-              <w:rPr>
-                <w:rFonts w:asciiTheme="majorHAnsi" w:hAnsiTheme="majorHAnsi" w:cstheme="majorHAnsi"/>
+                <w:sz w:val="28"/>
+                <w:szCs w:val="28"/>
+              </w:rPr>
+            </w:pPr>
+            <w:r>
+              <w:rPr>
                 <w:sz w:val="28"/>
                 <w:szCs w:val="28"/>
               </w:rPr>
@@ -1076,14 +1470,12 @@
               <w:spacing w:before="20" w:after="20"/>
               <w:ind w:left="0"/>
               <w:rPr>
-                <w:rFonts w:asciiTheme="majorHAnsi" w:hAnsiTheme="majorHAnsi" w:cstheme="majorHAnsi"/>
-                <w:sz w:val="28"/>
-                <w:szCs w:val="28"/>
-              </w:rPr>
-            </w:pPr>
-            <w:r>
-              <w:rPr>
-                <w:rFonts w:asciiTheme="majorHAnsi" w:hAnsiTheme="majorHAnsi" w:cstheme="majorHAnsi"/>
+                <w:sz w:val="28"/>
+                <w:szCs w:val="28"/>
+              </w:rPr>
+            </w:pPr>
+            <w:r>
+              <w:rPr>
                 <w:sz w:val="28"/>
                 <w:szCs w:val="28"/>
               </w:rPr>
@@ -1112,14 +1504,12 @@
               <w:spacing w:before="20" w:after="20"/>
               <w:ind w:left="0"/>
               <w:rPr>
-                <w:rFonts w:asciiTheme="majorHAnsi" w:hAnsiTheme="majorHAnsi" w:cstheme="majorHAnsi"/>
-                <w:sz w:val="28"/>
-                <w:szCs w:val="28"/>
-              </w:rPr>
-            </w:pPr>
-            <w:r>
-              <w:rPr>
-                <w:rFonts w:asciiTheme="majorHAnsi" w:hAnsiTheme="majorHAnsi" w:cstheme="majorHAnsi"/>
+                <w:sz w:val="28"/>
+                <w:szCs w:val="28"/>
+              </w:rPr>
+            </w:pPr>
+            <w:r>
+              <w:rPr>
                 <w:sz w:val="28"/>
                 <w:szCs w:val="28"/>
               </w:rPr>
@@ -1147,7 +1537,6 @@
               <w:spacing w:before="20" w:after="20"/>
               <w:ind w:left="0"/>
               <w:rPr>
-                <w:rFonts w:asciiTheme="majorHAnsi" w:hAnsiTheme="majorHAnsi" w:cstheme="majorHAnsi"/>
                 <w:sz w:val="28"/>
                 <w:szCs w:val="28"/>
               </w:rPr>
@@ -1175,14 +1564,12 @@
               <w:spacing w:before="20" w:after="20"/>
               <w:ind w:left="0"/>
               <w:rPr>
-                <w:rFonts w:asciiTheme="majorHAnsi" w:hAnsiTheme="majorHAnsi" w:cstheme="majorHAnsi"/>
-                <w:sz w:val="28"/>
-                <w:szCs w:val="28"/>
-              </w:rPr>
-            </w:pPr>
-            <w:r>
-              <w:rPr>
-                <w:rFonts w:asciiTheme="majorHAnsi" w:hAnsiTheme="majorHAnsi" w:cstheme="majorHAnsi"/>
+                <w:sz w:val="28"/>
+                <w:szCs w:val="28"/>
+              </w:rPr>
+            </w:pPr>
+            <w:r>
+              <w:rPr>
                 <w:sz w:val="28"/>
                 <w:szCs w:val="28"/>
               </w:rPr>
@@ -1216,14 +1603,12 @@
               <w:spacing w:before="20" w:after="20"/>
               <w:ind w:left="0"/>
               <w:rPr>
-                <w:rFonts w:asciiTheme="majorHAnsi" w:hAnsiTheme="majorHAnsi" w:cstheme="majorHAnsi"/>
-                <w:sz w:val="28"/>
-                <w:szCs w:val="28"/>
-              </w:rPr>
-            </w:pPr>
-            <w:r>
-              <w:rPr>
-                <w:rFonts w:asciiTheme="majorHAnsi" w:hAnsiTheme="majorHAnsi" w:cstheme="majorHAnsi"/>
+                <w:sz w:val="28"/>
+                <w:szCs w:val="28"/>
+              </w:rPr>
+            </w:pPr>
+            <w:r>
+              <w:rPr>
                 <w:sz w:val="28"/>
                 <w:szCs w:val="28"/>
               </w:rPr>
@@ -1252,14 +1637,12 @@
               <w:spacing w:before="20" w:after="20"/>
               <w:ind w:left="0"/>
               <w:rPr>
-                <w:rFonts w:asciiTheme="majorHAnsi" w:hAnsiTheme="majorHAnsi" w:cstheme="majorHAnsi"/>
-                <w:sz w:val="28"/>
-                <w:szCs w:val="28"/>
-              </w:rPr>
-            </w:pPr>
-            <w:r>
-              <w:rPr>
-                <w:rFonts w:asciiTheme="majorHAnsi" w:hAnsiTheme="majorHAnsi" w:cstheme="majorHAnsi"/>
+                <w:sz w:val="28"/>
+                <w:szCs w:val="28"/>
+              </w:rPr>
+            </w:pPr>
+            <w:r>
+              <w:rPr>
                 <w:sz w:val="28"/>
                 <w:szCs w:val="28"/>
               </w:rPr>
@@ -1288,14 +1671,12 @@
               <w:spacing w:before="20" w:after="20"/>
               <w:ind w:left="0"/>
               <w:rPr>
-                <w:rFonts w:asciiTheme="majorHAnsi" w:hAnsiTheme="majorHAnsi" w:cstheme="majorHAnsi"/>
-                <w:sz w:val="28"/>
-                <w:szCs w:val="28"/>
-              </w:rPr>
-            </w:pPr>
-            <w:r>
-              <w:rPr>
-                <w:rFonts w:asciiTheme="majorHAnsi" w:hAnsiTheme="majorHAnsi" w:cstheme="majorHAnsi"/>
+                <w:sz w:val="28"/>
+                <w:szCs w:val="28"/>
+              </w:rPr>
+            </w:pPr>
+            <w:r>
+              <w:rPr>
                 <w:sz w:val="28"/>
                 <w:szCs w:val="28"/>
               </w:rPr>
@@ -1323,7 +1704,6 @@
               <w:spacing w:before="20" w:after="20"/>
               <w:ind w:left="0"/>
               <w:rPr>
-                <w:rFonts w:asciiTheme="majorHAnsi" w:hAnsiTheme="majorHAnsi" w:cstheme="majorHAnsi"/>
                 <w:sz w:val="28"/>
                 <w:szCs w:val="28"/>
               </w:rPr>
@@ -1351,14 +1731,12 @@
               <w:spacing w:before="20" w:after="20"/>
               <w:ind w:left="0"/>
               <w:rPr>
-                <w:rFonts w:asciiTheme="majorHAnsi" w:hAnsiTheme="majorHAnsi" w:cstheme="majorHAnsi"/>
-                <w:sz w:val="28"/>
-                <w:szCs w:val="28"/>
-              </w:rPr>
-            </w:pPr>
-            <w:r>
-              <w:rPr>
-                <w:rFonts w:asciiTheme="majorHAnsi" w:hAnsiTheme="majorHAnsi" w:cstheme="majorHAnsi"/>
+                <w:sz w:val="28"/>
+                <w:szCs w:val="28"/>
+              </w:rPr>
+            </w:pPr>
+            <w:r>
+              <w:rPr>
                 <w:sz w:val="28"/>
                 <w:szCs w:val="28"/>
               </w:rPr>
@@ -1368,7 +1746,14 @@
         </w:tc>
       </w:tr>
     </w:tbl>
-    <w:p/>
+    <w:p>
+      <w:pPr>
+        <w:rPr>
+          <w:sz w:val="28"/>
+          <w:szCs w:val="28"/>
+        </w:rPr>
+      </w:pPr>
+    </w:p>
     <w:p>
       <w:pPr>
         <w:pStyle w:val="ListParagraph"/>
@@ -2862,7 +3247,6 @@
                 <w:szCs w:val="28"/>
                 <w:lang w:val="nl-NL"/>
               </w:rPr>
-              <w:lastRenderedPageBreak/>
               <w:t>8</w:t>
             </w:r>
           </w:p>
@@ -4081,7 +4465,16 @@
                 <w:szCs w:val="28"/>
                 <w:lang w:val="nl-NL"/>
               </w:rPr>
-              <w:t>lớp tín chỉ nào, 1 môn có thể có nhiều lớp tín chỉ</w:t>
+              <w:t xml:space="preserve">lớp tín chỉ nào, 1 </w:t>
+            </w:r>
+            <w:r>
+              <w:rPr>
+                <w:sz w:val="28"/>
+                <w:szCs w:val="28"/>
+                <w:lang w:val="nl-NL"/>
+              </w:rPr>
+              <w:lastRenderedPageBreak/>
+              <w:t>môn có thể có nhiều lớp tín chỉ</w:t>
             </w:r>
           </w:p>
         </w:tc>
@@ -4091,6 +4484,8 @@
       <w:pPr>
         <w:pStyle w:val="ListParagraph"/>
         <w:rPr>
+          <w:sz w:val="28"/>
+          <w:szCs w:val="28"/>
           <w:lang w:val="nl-NL"/>
         </w:rPr>
       </w:pPr>
@@ -4104,6 +4499,8 @@
         </w:numPr>
         <w:ind w:left="142" w:hanging="142"/>
         <w:rPr>
+          <w:sz w:val="28"/>
+          <w:szCs w:val="28"/>
           <w:lang w:val="nl-NL"/>
         </w:rPr>
       </w:pPr>
@@ -4209,23 +4606,7 @@
                 <w:szCs w:val="28"/>
                 <w:lang w:val="nl-NL"/>
               </w:rPr>
-              <w:t xml:space="preserve">chi tiết 1 </w:t>
-            </w:r>
-            <w:r>
-              <w:rPr>
-                <w:sz w:val="28"/>
-                <w:szCs w:val="28"/>
-                <w:lang w:val="nl-NL"/>
-              </w:rPr>
-              <w:t xml:space="preserve">môn </w:t>
-            </w:r>
-            <w:r>
-              <w:rPr>
-                <w:sz w:val="28"/>
-                <w:szCs w:val="28"/>
-                <w:lang w:val="nl-NL"/>
-              </w:rPr>
-              <w:t>học</w:t>
+              <w:t>chi tiết 1 môn học</w:t>
             </w:r>
           </w:p>
         </w:tc>
@@ -4566,15 +4947,7 @@
                 <w:szCs w:val="28"/>
                 <w:lang w:val="nl-NL"/>
               </w:rPr>
-              <w:t xml:space="preserve">mã </w:t>
-            </w:r>
-            <w:r>
-              <w:rPr>
-                <w:sz w:val="28"/>
-                <w:szCs w:val="28"/>
-                <w:lang w:val="nl-NL"/>
-              </w:rPr>
-              <w:t>môn học</w:t>
+              <w:t>mã môn học</w:t>
             </w:r>
           </w:p>
         </w:tc>
@@ -4733,6 +5106,8 @@
       <w:pPr>
         <w:pStyle w:val="ListParagraph"/>
         <w:rPr>
+          <w:sz w:val="28"/>
+          <w:szCs w:val="28"/>
           <w:lang w:val="nl-NL"/>
         </w:rPr>
       </w:pPr>
@@ -4752,7 +5127,8 @@
           <w:i w:val="0"/>
           <w:iCs w:val="0"/>
           <w:color w:val="auto"/>
-          <w:sz w:val="24"/>
+          <w:sz w:val="28"/>
+          <w:szCs w:val="28"/>
           <w:lang w:val="nl-NL"/>
         </w:rPr>
       </w:pPr>
@@ -4767,7 +5143,6 @@
       <w:r>
         <w:rPr>
           <w:rStyle w:val="IntenseEmphasis"/>
-          <w:rFonts w:cstheme="majorHAnsi"/>
           <w:sz w:val="28"/>
           <w:szCs w:val="28"/>
           <w:lang w:val="nl-NL"/>
@@ -5664,7 +6039,6 @@
                 <w:sz w:val="28"/>
                 <w:szCs w:val="28"/>
               </w:rPr>
-              <w:lastRenderedPageBreak/>
               <w:t>5</w:t>
             </w:r>
           </w:p>
@@ -6586,7 +6960,6 @@
         <w:pStyle w:val="NoSpacing"/>
         <w:spacing w:before="20" w:after="20"/>
         <w:rPr>
-          <w:rFonts w:asciiTheme="majorHAnsi" w:hAnsiTheme="majorHAnsi" w:cstheme="majorHAnsi"/>
           <w:lang w:val="en-US"/>
         </w:rPr>
       </w:pPr>
@@ -6594,6 +6967,10 @@
     <w:p>
       <w:pPr>
         <w:pStyle w:val="ListParagraph"/>
+        <w:rPr>
+          <w:sz w:val="28"/>
+          <w:szCs w:val="28"/>
+        </w:rPr>
       </w:pPr>
     </w:p>
     <w:p>
@@ -6613,6 +6990,7 @@
           <w:sz w:val="28"/>
           <w:szCs w:val="28"/>
         </w:rPr>
+        <w:lastRenderedPageBreak/>
         <w:t>Nhân viên</w:t>
       </w:r>
       <w:r>
@@ -6716,15 +7094,7 @@
                 <w:szCs w:val="28"/>
                 <w:lang w:val="nl-NL"/>
               </w:rPr>
-              <w:t xml:space="preserve">chi tiết 1 </w:t>
-            </w:r>
-            <w:r>
-              <w:rPr>
-                <w:sz w:val="28"/>
-                <w:szCs w:val="28"/>
-                <w:lang w:val="nl-NL"/>
-              </w:rPr>
-              <w:t>nhân viên phòng máy</w:t>
+              <w:t>chi tiết 1 nhân viên phòng máy</w:t>
             </w:r>
           </w:p>
         </w:tc>
@@ -7065,15 +7435,7 @@
                 <w:szCs w:val="28"/>
                 <w:lang w:val="nl-NL"/>
               </w:rPr>
-              <w:t xml:space="preserve">mã </w:t>
-            </w:r>
-            <w:r>
-              <w:rPr>
-                <w:sz w:val="28"/>
-                <w:szCs w:val="28"/>
-                <w:lang w:val="nl-NL"/>
-              </w:rPr>
-              <w:t>nhân viên</w:t>
+              <w:t>mã nhân viên</w:t>
             </w:r>
           </w:p>
         </w:tc>
@@ -7222,15 +7584,7 @@
                 <w:szCs w:val="28"/>
                 <w:lang w:val="nl-NL"/>
               </w:rPr>
-              <w:t xml:space="preserve">Tên </w:t>
-            </w:r>
-            <w:r>
-              <w:rPr>
-                <w:sz w:val="28"/>
-                <w:szCs w:val="28"/>
-                <w:lang w:val="nl-NL"/>
-              </w:rPr>
-              <w:t>nhân viên</w:t>
+              <w:t>Tên nhân viên</w:t>
             </w:r>
           </w:p>
         </w:tc>
@@ -7624,15 +7978,7 @@
                 <w:szCs w:val="28"/>
                 <w:lang w:val="nl-NL"/>
               </w:rPr>
-              <w:t>Varchar(11</w:t>
-            </w:r>
-            <w:r>
-              <w:rPr>
-                <w:sz w:val="28"/>
-                <w:szCs w:val="28"/>
-                <w:lang w:val="nl-NL"/>
-              </w:rPr>
-              <w:t>)</w:t>
+              <w:t>Varchar(11)</w:t>
             </w:r>
           </w:p>
         </w:tc>
@@ -8139,7 +8485,14 @@
         </w:tc>
       </w:tr>
     </w:tbl>
-    <w:p/>
+    <w:p>
+      <w:pPr>
+        <w:rPr>
+          <w:sz w:val="28"/>
+          <w:szCs w:val="28"/>
+        </w:rPr>
+      </w:pPr>
+    </w:p>
     <w:p>
       <w:pPr>
         <w:pStyle w:val="ListParagraph"/>
@@ -8147,6 +8500,10 @@
           <w:ilvl w:val="1"/>
           <w:numId w:val="4"/>
         </w:numPr>
+        <w:rPr>
+          <w:sz w:val="28"/>
+          <w:szCs w:val="28"/>
+        </w:rPr>
       </w:pPr>
       <w:r>
         <w:rPr>
@@ -8160,25 +8517,10 @@
           <w:sz w:val="28"/>
           <w:szCs w:val="28"/>
         </w:rPr>
-        <w:t>-</w:t>
+        <w:t>-Chi tiết mô tả thông tin đăng ký</w:t>
       </w:r>
       <w:r>
         <w:rPr>
-          <w:sz w:val="28"/>
-          <w:szCs w:val="28"/>
-        </w:rPr>
-        <w:t xml:space="preserve">Chi tiết mô tả thông tin </w:t>
-      </w:r>
-      <w:r>
-        <w:rPr>
-          <w:sz w:val="28"/>
-          <w:szCs w:val="28"/>
-        </w:rPr>
-        <w:t>đăng ký</w:t>
-      </w:r>
-      <w:r>
-        <w:rPr>
-          <w:rFonts w:cstheme="majorHAnsi"/>
           <w:b/>
           <w:sz w:val="28"/>
           <w:szCs w:val="28"/>
@@ -9183,7 +9525,6 @@
                 <w:sz w:val="28"/>
                 <w:szCs w:val="28"/>
               </w:rPr>
-              <w:lastRenderedPageBreak/>
               <w:t>6</w:t>
             </w:r>
           </w:p>
@@ -10192,6 +10533,7 @@
                 <w:sz w:val="28"/>
                 <w:szCs w:val="28"/>
               </w:rPr>
+              <w:lastRenderedPageBreak/>
               <w:t>1</w:t>
             </w:r>
           </w:p>
@@ -10755,6 +11097,10 @@
       <w:pPr>
         <w:pStyle w:val="ListParagraph"/>
         <w:ind w:left="360"/>
+        <w:rPr>
+          <w:sz w:val="28"/>
+          <w:szCs w:val="28"/>
+        </w:rPr>
       </w:pPr>
     </w:p>
     <w:p>
@@ -10764,6 +11110,10 @@
           <w:ilvl w:val="1"/>
           <w:numId w:val="4"/>
         </w:numPr>
+        <w:rPr>
+          <w:sz w:val="28"/>
+          <w:szCs w:val="28"/>
+        </w:rPr>
       </w:pPr>
       <w:r>
         <w:rPr>
@@ -11216,23 +11566,7 @@
                 <w:szCs w:val="28"/>
                 <w:lang w:val="nl-NL"/>
               </w:rPr>
-              <w:t xml:space="preserve">mã </w:t>
-            </w:r>
-            <w:r>
-              <w:rPr>
-                <w:sz w:val="28"/>
-                <w:szCs w:val="28"/>
-                <w:lang w:val="nl-NL"/>
-              </w:rPr>
-              <w:t>ca</w:t>
-            </w:r>
-            <w:r>
-              <w:rPr>
-                <w:sz w:val="28"/>
-                <w:szCs w:val="28"/>
-                <w:lang w:val="nl-NL"/>
-              </w:rPr>
-              <w:t xml:space="preserve"> học</w:t>
+              <w:t>mã ca học</w:t>
             </w:r>
           </w:p>
         </w:tc>
@@ -11336,15 +11670,7 @@
                 <w:szCs w:val="28"/>
                 <w:lang w:val="nl-NL"/>
               </w:rPr>
-              <w:t>varchar(2</w:t>
-            </w:r>
-            <w:r>
-              <w:rPr>
-                <w:sz w:val="28"/>
-                <w:szCs w:val="28"/>
-                <w:lang w:val="nl-NL"/>
-              </w:rPr>
-              <w:t>0)</w:t>
+              <w:t>varchar(20)</w:t>
             </w:r>
           </w:p>
         </w:tc>
@@ -12024,6 +12350,8 @@
         <w:pStyle w:val="ListParagraph"/>
         <w:ind w:left="360"/>
         <w:rPr>
+          <w:sz w:val="28"/>
+          <w:szCs w:val="28"/>
           <w:lang w:val="nl-NL"/>
         </w:rPr>
       </w:pPr>
@@ -12033,6 +12361,8 @@
         <w:pStyle w:val="ListParagraph"/>
         <w:ind w:left="360"/>
         <w:rPr>
+          <w:sz w:val="28"/>
+          <w:szCs w:val="28"/>
           <w:lang w:val="nl-NL"/>
         </w:rPr>
       </w:pPr>
@@ -12042,6 +12372,8 @@
         <w:pStyle w:val="ListParagraph"/>
         <w:ind w:left="360"/>
         <w:rPr>
+          <w:sz w:val="28"/>
+          <w:szCs w:val="28"/>
           <w:lang w:val="nl-NL"/>
         </w:rPr>
       </w:pPr>
@@ -12051,6 +12383,8 @@
         <w:pStyle w:val="ListParagraph"/>
         <w:ind w:left="360"/>
         <w:rPr>
+          <w:sz w:val="28"/>
+          <w:szCs w:val="28"/>
           <w:lang w:val="nl-NL"/>
         </w:rPr>
       </w:pPr>
@@ -12060,6 +12394,8 @@
         <w:pStyle w:val="ListParagraph"/>
         <w:ind w:left="360"/>
         <w:rPr>
+          <w:sz w:val="28"/>
+          <w:szCs w:val="28"/>
           <w:lang w:val="nl-NL"/>
         </w:rPr>
       </w:pPr>
@@ -12071,19 +12407,26 @@
           <w:ilvl w:val="1"/>
           <w:numId w:val="4"/>
         </w:numPr>
+        <w:rPr>
+          <w:sz w:val="28"/>
+          <w:szCs w:val="28"/>
+        </w:rPr>
       </w:pPr>
       <w:r>
         <w:rPr>
           <w:sz w:val="28"/>
           <w:szCs w:val="28"/>
         </w:rPr>
-        <w:lastRenderedPageBreak/>
         <w:t>Phiếu trực</w:t>
       </w:r>
     </w:p>
     <w:p>
       <w:pPr>
         <w:pStyle w:val="ListParagraph"/>
+        <w:rPr>
+          <w:sz w:val="28"/>
+          <w:szCs w:val="28"/>
+        </w:rPr>
       </w:pPr>
     </w:p>
     <w:tbl>
@@ -12164,15 +12507,7 @@
                 <w:szCs w:val="28"/>
                 <w:lang w:val="nl-NL"/>
               </w:rPr>
-              <w:t xml:space="preserve">chi tiết 1 </w:t>
-            </w:r>
-            <w:r>
-              <w:rPr>
-                <w:sz w:val="28"/>
-                <w:szCs w:val="28"/>
-                <w:lang w:val="nl-NL"/>
-              </w:rPr>
-              <w:t>phiếu trực</w:t>
+              <w:t>chi tiết 1 phiếu trực</w:t>
             </w:r>
           </w:p>
         </w:tc>
@@ -12521,15 +12856,7 @@
                 <w:szCs w:val="28"/>
                 <w:lang w:val="nl-NL"/>
               </w:rPr>
-              <w:t xml:space="preserve">mã </w:t>
-            </w:r>
-            <w:r>
-              <w:rPr>
-                <w:sz w:val="28"/>
-                <w:szCs w:val="28"/>
-                <w:lang w:val="nl-NL"/>
-              </w:rPr>
-              <w:t>phiếu trực</w:t>
+              <w:t>mã phiếu trực</w:t>
             </w:r>
           </w:p>
         </w:tc>
@@ -12633,15 +12960,7 @@
                 <w:szCs w:val="28"/>
                 <w:lang w:val="nl-NL"/>
               </w:rPr>
-              <w:t>varchar(2</w:t>
-            </w:r>
-            <w:r>
-              <w:rPr>
-                <w:sz w:val="28"/>
-                <w:szCs w:val="28"/>
-                <w:lang w:val="nl-NL"/>
-              </w:rPr>
-              <w:t>0)</w:t>
+              <w:t>varchar(20)</w:t>
             </w:r>
           </w:p>
         </w:tc>
@@ -12694,15 +13013,7 @@
                 <w:szCs w:val="28"/>
                 <w:lang w:val="nl-NL"/>
               </w:rPr>
-              <w:t>Mã phiếu đăng ký</w:t>
-            </w:r>
-            <w:r>
-              <w:rPr>
-                <w:sz w:val="28"/>
-                <w:szCs w:val="28"/>
-                <w:lang w:val="nl-NL"/>
-              </w:rPr>
-              <w:t>-khóa ngoại</w:t>
+              <w:t>Mã phiếu đăng ký-khóa ngoại</w:t>
             </w:r>
           </w:p>
         </w:tc>
@@ -12774,15 +13085,7 @@
                 <w:szCs w:val="28"/>
                 <w:lang w:val="nl-NL"/>
               </w:rPr>
-              <w:t>ngay</w:t>
-            </w:r>
-            <w:r>
-              <w:rPr>
-                <w:sz w:val="28"/>
-                <w:szCs w:val="28"/>
-                <w:lang w:val="nl-NL"/>
-              </w:rPr>
-              <w:t>truc</w:t>
+              <w:t>ngaytruc</w:t>
             </w:r>
           </w:p>
         </w:tc>
@@ -12864,15 +13167,7 @@
                 <w:szCs w:val="28"/>
                 <w:lang w:val="nl-NL"/>
               </w:rPr>
-              <w:t xml:space="preserve">Ngày </w:t>
-            </w:r>
-            <w:r>
-              <w:rPr>
-                <w:sz w:val="28"/>
-                <w:szCs w:val="28"/>
-                <w:lang w:val="nl-NL"/>
-              </w:rPr>
-              <w:t>trực</w:t>
+              <w:t>Ngày trực</w:t>
             </w:r>
           </w:p>
         </w:tc>
@@ -12914,6 +13209,7 @@
                 <w:szCs w:val="28"/>
                 <w:lang w:val="nl-NL"/>
               </w:rPr>
+              <w:lastRenderedPageBreak/>
               <w:t>4</w:t>
             </w:r>
           </w:p>
@@ -13036,6 +13332,10 @@
       <w:pPr>
         <w:pStyle w:val="ListParagraph"/>
         <w:ind w:left="360"/>
+        <w:rPr>
+          <w:sz w:val="28"/>
+          <w:szCs w:val="28"/>
+        </w:rPr>
       </w:pPr>
     </w:p>
     <w:p>
@@ -13045,26 +13345,45 @@
           <w:ilvl w:val="0"/>
           <w:numId w:val="4"/>
         </w:numPr>
+        <w:rPr>
+          <w:rFonts w:ascii="Times New Roman" w:hAnsi="Times New Roman" w:cs="Times New Roman"/>
+          <w:sz w:val="28"/>
+          <w:szCs w:val="28"/>
+        </w:rPr>
       </w:pPr>
       <w:r>
+        <w:rPr>
+          <w:rFonts w:ascii="Times New Roman" w:hAnsi="Times New Roman" w:cs="Times New Roman"/>
+          <w:sz w:val="28"/>
+          <w:szCs w:val="28"/>
+        </w:rPr>
         <w:t>Vẽ mô hình E-R</w:t>
       </w:r>
     </w:p>
     <w:p>
-      <w:bookmarkStart w:id="0" w:name="_GoBack"/>
-      <w:bookmarkEnd w:id="0"/>
+      <w:pPr>
+        <w:rPr>
+          <w:sz w:val="28"/>
+          <w:szCs w:val="28"/>
+        </w:rPr>
+      </w:pPr>
     </w:p>
     <w:p>
       <w:pPr>
         <w:ind w:left="993"/>
+        <w:rPr>
+          <w:sz w:val="28"/>
+          <w:szCs w:val="28"/>
+        </w:rPr>
       </w:pPr>
       <w:r>
         <w:rPr>
           <w:noProof/>
+          <w:sz w:val="28"/>
+          <w:szCs w:val="28"/>
         </w:rPr>
-        <w:lastRenderedPageBreak/>
         <w:drawing>
-          <wp:inline distT="0" distB="0" distL="0" distR="0">
+          <wp:inline distT="0" distB="0" distL="0" distR="0" wp14:anchorId="6366E275" wp14:editId="7D0A9537">
             <wp:extent cx="4333875" cy="4943475"/>
             <wp:effectExtent l="0" t="0" r="9525" b="9525"/>
             <wp:docPr id="72" name="Picture 72"/>
@@ -13079,7 +13398,7 @@
                     <pic:cNvPicPr/>
                   </pic:nvPicPr>
                   <pic:blipFill>
-                    <a:blip r:embed="rId5">
+                    <a:blip r:embed="rId6">
                       <a:extLst>
                         <a:ext uri="{28A0092B-C50C-407E-A947-70E740481C1C}">
                           <a14:useLocalDpi xmlns:a14="http://schemas.microsoft.com/office/drawing/2010/main" val="0"/>
@@ -13117,8 +13436,8 @@
 </file>
 
 <file path=word/numbering.xml><?xml version="1.0" encoding="utf-8"?>
-<w:numbering xmlns:wpc="http://schemas.microsoft.com/office/word/2010/wordprocessingCanvas" xmlns:cx="http://schemas.microsoft.com/office/drawing/2014/chartex" xmlns:cx1="http://schemas.microsoft.com/office/drawing/2015/9/8/chartex" xmlns:cx2="http://schemas.microsoft.com/office/drawing/2015/10/21/chartex" xmlns:cx3="http://schemas.microsoft.com/office/drawing/2016/5/9/chartex" xmlns:cx4="http://schemas.microsoft.com/office/drawing/2016/5/10/chartex" xmlns:cx5="http://schemas.microsoft.com/office/drawing/2016/5/11/chartex" xmlns:cx6="http://schemas.microsoft.com/office/drawing/2016/5/12/chartex" xmlns:cx7="http://schemas.microsoft.com/office/drawing/2016/5/13/chartex" xmlns:cx8="http://schemas.microsoft.com/office/drawing/2016/5/14/chartex" xmlns:mc="http://schemas.openxmlformats.org/markup-compatibility/2006" xmlns:aink="http://schemas.microsoft.com/office/drawing/2016/ink" xmlns:am3d="http://schemas.microsoft.com/office/drawing/2017/model3d" xmlns:o="urn:schemas-microsoft-com:office:office" xmlns:r="http://schemas.openxmlformats.org/officeDocument/2006/relationships" xmlns:m="http://schemas.openxmlformats.org/officeDocument/2006/math" xmlns:v="urn:schemas-microsoft-com:vml" xmlns:wp14="http://schemas.microsoft.com/office/word/2010/wordprocessingDrawing" xmlns:wp="http://schemas.openxmlformats.org/drawingml/2006/wordprocessingDrawing" xmlns:w10="urn:schemas-microsoft-com:office:word" xmlns:w="http://schemas.openxmlformats.org/wordprocessingml/2006/main" xmlns:w14="http://schemas.microsoft.com/office/word/2010/wordml" xmlns:w15="http://schemas.microsoft.com/office/word/2012/wordml" xmlns:w16cid="http://schemas.microsoft.com/office/word/2016/wordml/cid" xmlns:w16se="http://schemas.microsoft.com/office/word/2015/wordml/symex" xmlns:wpg="http://schemas.microsoft.com/office/word/2010/wordprocessingGroup" xmlns:wpi="http://schemas.microsoft.com/office/word/2010/wordprocessingInk" xmlns:wne="http://schemas.microsoft.com/office/word/2006/wordml" xmlns:wps="http://schemas.microsoft.com/office/word/2010/wordprocessingShape" mc:Ignorable="w14 w15 w16se w16cid wp14">
-  <w:abstractNum w:abstractNumId="0" w15:restartNumberingAfterBreak="0">
+<w:numbering xmlns:wpc="http://schemas.microsoft.com/office/word/2010/wordprocessingCanvas" xmlns:mc="http://schemas.openxmlformats.org/markup-compatibility/2006" xmlns:o="urn:schemas-microsoft-com:office:office" xmlns:r="http://schemas.openxmlformats.org/officeDocument/2006/relationships" xmlns:m="http://schemas.openxmlformats.org/officeDocument/2006/math" xmlns:v="urn:schemas-microsoft-com:vml" xmlns:wp14="http://schemas.microsoft.com/office/word/2010/wordprocessingDrawing" xmlns:wp="http://schemas.openxmlformats.org/drawingml/2006/wordprocessingDrawing" xmlns:w10="urn:schemas-microsoft-com:office:word" xmlns:w="http://schemas.openxmlformats.org/wordprocessingml/2006/main" xmlns:w14="http://schemas.microsoft.com/office/word/2010/wordml" xmlns:wpg="http://schemas.microsoft.com/office/word/2010/wordprocessingGroup" xmlns:wpi="http://schemas.microsoft.com/office/word/2010/wordprocessingInk" xmlns:wne="http://schemas.microsoft.com/office/word/2006/wordml" xmlns:wps="http://schemas.microsoft.com/office/word/2010/wordprocessingShape" mc:Ignorable="w14 wp14">
+  <w:abstractNum w:abstractNumId="0">
     <w:nsid w:val="18F11B26"/>
     <w:multiLevelType w:val="hybridMultilevel"/>
     <w:tmpl w:val="B694C8BE"/>
@@ -13231,7 +13550,7 @@
       </w:rPr>
     </w:lvl>
   </w:abstractNum>
-  <w:abstractNum w:abstractNumId="1" w15:restartNumberingAfterBreak="0">
+  <w:abstractNum w:abstractNumId="1">
     <w:nsid w:val="18FF237B"/>
     <w:multiLevelType w:val="hybridMultilevel"/>
     <w:tmpl w:val="BBE83A06"/>
@@ -13344,7 +13663,96 @@
       </w:rPr>
     </w:lvl>
   </w:abstractNum>
-  <w:abstractNum w:abstractNumId="2" w15:restartNumberingAfterBreak="0">
+  <w:abstractNum w:abstractNumId="2">
+    <w:nsid w:val="238F5BBB"/>
+    <w:multiLevelType w:val="hybridMultilevel"/>
+    <w:tmpl w:val="6772D64C"/>
+    <w:lvl w:ilvl="0" w:tplc="04090019">
+      <w:start w:val="1"/>
+      <w:numFmt w:val="lowerLetter"/>
+      <w:lvlText w:val="%1."/>
+      <w:lvlJc w:val="left"/>
+      <w:pPr>
+        <w:ind w:left="720" w:hanging="360"/>
+      </w:pPr>
+      <w:rPr>
+        <w:rFonts w:hint="default"/>
+      </w:rPr>
+    </w:lvl>
+    <w:lvl w:ilvl="1" w:tplc="04090019" w:tentative="1">
+      <w:start w:val="1"/>
+      <w:numFmt w:val="lowerLetter"/>
+      <w:lvlText w:val="%2."/>
+      <w:lvlJc w:val="left"/>
+      <w:pPr>
+        <w:ind w:left="1440" w:hanging="360"/>
+      </w:pPr>
+    </w:lvl>
+    <w:lvl w:ilvl="2" w:tplc="0409001B" w:tentative="1">
+      <w:start w:val="1"/>
+      <w:numFmt w:val="lowerRoman"/>
+      <w:lvlText w:val="%3."/>
+      <w:lvlJc w:val="right"/>
+      <w:pPr>
+        <w:ind w:left="2160" w:hanging="180"/>
+      </w:pPr>
+    </w:lvl>
+    <w:lvl w:ilvl="3" w:tplc="0409000F" w:tentative="1">
+      <w:start w:val="1"/>
+      <w:numFmt w:val="decimal"/>
+      <w:lvlText w:val="%4."/>
+      <w:lvlJc w:val="left"/>
+      <w:pPr>
+        <w:ind w:left="2880" w:hanging="360"/>
+      </w:pPr>
+    </w:lvl>
+    <w:lvl w:ilvl="4" w:tplc="04090019" w:tentative="1">
+      <w:start w:val="1"/>
+      <w:numFmt w:val="lowerLetter"/>
+      <w:lvlText w:val="%5."/>
+      <w:lvlJc w:val="left"/>
+      <w:pPr>
+        <w:ind w:left="3600" w:hanging="360"/>
+      </w:pPr>
+    </w:lvl>
+    <w:lvl w:ilvl="5" w:tplc="0409001B" w:tentative="1">
+      <w:start w:val="1"/>
+      <w:numFmt w:val="lowerRoman"/>
+      <w:lvlText w:val="%6."/>
+      <w:lvlJc w:val="right"/>
+      <w:pPr>
+        <w:ind w:left="4320" w:hanging="180"/>
+      </w:pPr>
+    </w:lvl>
+    <w:lvl w:ilvl="6" w:tplc="0409000F" w:tentative="1">
+      <w:start w:val="1"/>
+      <w:numFmt w:val="decimal"/>
+      <w:lvlText w:val="%7."/>
+      <w:lvlJc w:val="left"/>
+      <w:pPr>
+        <w:ind w:left="5040" w:hanging="360"/>
+      </w:pPr>
+    </w:lvl>
+    <w:lvl w:ilvl="7" w:tplc="04090019" w:tentative="1">
+      <w:start w:val="1"/>
+      <w:numFmt w:val="lowerLetter"/>
+      <w:lvlText w:val="%8."/>
+      <w:lvlJc w:val="left"/>
+      <w:pPr>
+        <w:ind w:left="5760" w:hanging="360"/>
+      </w:pPr>
+    </w:lvl>
+    <w:lvl w:ilvl="8" w:tplc="0409001B" w:tentative="1">
+      <w:start w:val="1"/>
+      <w:numFmt w:val="lowerRoman"/>
+      <w:lvlText w:val="%9."/>
+      <w:lvlJc w:val="right"/>
+      <w:pPr>
+        <w:ind w:left="6480" w:hanging="180"/>
+      </w:pPr>
+    </w:lvl>
+  </w:abstractNum>
+  <w:abstractNum w:abstractNumId="3">
     <w:nsid w:val="34862B8B"/>
     <w:multiLevelType w:val="hybridMultilevel"/>
     <w:tmpl w:val="1C3ECEAC"/>
@@ -13433,7 +13841,7 @@
       </w:pPr>
     </w:lvl>
   </w:abstractNum>
-  <w:abstractNum w:abstractNumId="3" w15:restartNumberingAfterBreak="0">
+  <w:abstractNum w:abstractNumId="4">
     <w:nsid w:val="3CAB1E7B"/>
     <w:multiLevelType w:val="hybridMultilevel"/>
     <w:tmpl w:val="57CA5366"/>
@@ -13518,7 +13926,7 @@
       </w:pPr>
     </w:lvl>
   </w:abstractNum>
-  <w:abstractNum w:abstractNumId="4" w15:restartNumberingAfterBreak="0">
+  <w:abstractNum w:abstractNumId="5">
     <w:nsid w:val="46DD4726"/>
     <w:multiLevelType w:val="multilevel"/>
     <w:tmpl w:val="890AC38C"/>
@@ -13641,7 +14049,7 @@
       </w:rPr>
     </w:lvl>
   </w:abstractNum>
-  <w:abstractNum w:abstractNumId="5" w15:restartNumberingAfterBreak="0">
+  <w:abstractNum w:abstractNumId="6">
     <w:nsid w:val="4900572A"/>
     <w:multiLevelType w:val="hybridMultilevel"/>
     <w:tmpl w:val="6C0215F2"/>
@@ -13727,7 +14135,7 @@
       </w:pPr>
     </w:lvl>
   </w:abstractNum>
-  <w:abstractNum w:abstractNumId="6" w15:restartNumberingAfterBreak="0">
+  <w:abstractNum w:abstractNumId="7">
     <w:nsid w:val="5D747F66"/>
     <w:multiLevelType w:val="hybridMultilevel"/>
     <w:tmpl w:val="9B22F316"/>
@@ -13813,7 +14221,7 @@
       </w:pPr>
     </w:lvl>
   </w:abstractNum>
-  <w:abstractNum w:abstractNumId="7" w15:restartNumberingAfterBreak="0">
+  <w:abstractNum w:abstractNumId="8">
     <w:nsid w:val="5E604087"/>
     <w:multiLevelType w:val="hybridMultilevel"/>
     <w:tmpl w:val="743EF1A8"/>
@@ -13926,7 +14334,7 @@
       </w:rPr>
     </w:lvl>
   </w:abstractNum>
-  <w:abstractNum w:abstractNumId="8" w15:restartNumberingAfterBreak="0">
+  <w:abstractNum w:abstractNumId="9">
     <w:nsid w:val="74750BED"/>
     <w:multiLevelType w:val="hybridMultilevel"/>
     <w:tmpl w:val="7026F83E"/>
@@ -14012,19 +14420,19 @@
     </w:lvl>
   </w:abstractNum>
   <w:num w:numId="1">
-    <w:abstractNumId w:val="2"/>
+    <w:abstractNumId w:val="3"/>
   </w:num>
   <w:num w:numId="2">
-    <w:abstractNumId w:val="7"/>
+    <w:abstractNumId w:val="8"/>
   </w:num>
   <w:num w:numId="3">
     <w:abstractNumId w:val="1"/>
   </w:num>
   <w:num w:numId="4">
-    <w:abstractNumId w:val="4"/>
+    <w:abstractNumId w:val="5"/>
   </w:num>
   <w:num w:numId="5">
-    <w:abstractNumId w:val="5"/>
+    <w:abstractNumId w:val="6"/>
     <w:lvlOverride w:ilvl="0">
       <w:startOverride w:val="1"/>
     </w:lvlOverride>
@@ -14054,7 +14462,7 @@
     </w:lvlOverride>
   </w:num>
   <w:num w:numId="6">
-    <w:abstractNumId w:val="6"/>
+    <w:abstractNumId w:val="7"/>
     <w:lvlOverride w:ilvl="0">
       <w:startOverride w:val="1"/>
     </w:lvlOverride>
@@ -14084,7 +14492,7 @@
     </w:lvlOverride>
   </w:num>
   <w:num w:numId="7">
-    <w:abstractNumId w:val="8"/>
+    <w:abstractNumId w:val="9"/>
     <w:lvlOverride w:ilvl="0"/>
     <w:lvlOverride w:ilvl="1">
       <w:startOverride w:val="1"/>
@@ -14112,7 +14520,7 @@
     </w:lvlOverride>
   </w:num>
   <w:num w:numId="8">
-    <w:abstractNumId w:val="3"/>
+    <w:abstractNumId w:val="4"/>
     <w:lvlOverride w:ilvl="0"/>
     <w:lvlOverride w:ilvl="1">
       <w:startOverride w:val="1"/>
@@ -14141,21 +14549,15 @@
   </w:num>
   <w:num w:numId="9">
     <w:abstractNumId w:val="0"/>
-    <w:lvlOverride w:ilvl="0"/>
-    <w:lvlOverride w:ilvl="1"/>
-    <w:lvlOverride w:ilvl="2"/>
-    <w:lvlOverride w:ilvl="3"/>
-    <w:lvlOverride w:ilvl="4"/>
-    <w:lvlOverride w:ilvl="5"/>
-    <w:lvlOverride w:ilvl="6"/>
-    <w:lvlOverride w:ilvl="7"/>
-    <w:lvlOverride w:ilvl="8"/>
+  </w:num>
+  <w:num w:numId="10">
+    <w:abstractNumId w:val="2"/>
   </w:num>
 </w:numbering>
 </file>
 
 <file path=word/styles.xml><?xml version="1.0" encoding="utf-8"?>
-<w:styles xmlns:mc="http://schemas.openxmlformats.org/markup-compatibility/2006" xmlns:r="http://schemas.openxmlformats.org/officeDocument/2006/relationships" xmlns:w="http://schemas.openxmlformats.org/wordprocessingml/2006/main" xmlns:w14="http://schemas.microsoft.com/office/word/2010/wordml" xmlns:w15="http://schemas.microsoft.com/office/word/2012/wordml" xmlns:w16cid="http://schemas.microsoft.com/office/word/2016/wordml/cid" xmlns:w16se="http://schemas.microsoft.com/office/word/2015/wordml/symex" mc:Ignorable="w14 w15 w16se w16cid">
+<w:styles xmlns:mc="http://schemas.openxmlformats.org/markup-compatibility/2006" xmlns:r="http://schemas.openxmlformats.org/officeDocument/2006/relationships" xmlns:w="http://schemas.openxmlformats.org/wordprocessingml/2006/main" xmlns:w14="http://schemas.microsoft.com/office/word/2010/wordml" mc:Ignorable="w14">
   <w:docDefaults>
     <w:rPrDefault>
       <w:rPr>
@@ -14165,372 +14567,144 @@
     </w:rPrDefault>
     <w:pPrDefault/>
   </w:docDefaults>
-  <w:latentStyles w:defLockedState="0" w:defUIPriority="0" w:defSemiHidden="0" w:defUnhideWhenUsed="0" w:defQFormat="0" w:count="375">
-    <w:lsdException w:name="Normal" w:qFormat="1"/>
-    <w:lsdException w:name="heading 1" w:qFormat="1"/>
-    <w:lsdException w:name="heading 2" w:semiHidden="1" w:uiPriority="9" w:unhideWhenUsed="1" w:qFormat="1"/>
-    <w:lsdException w:name="heading 3" w:semiHidden="1" w:unhideWhenUsed="1" w:qFormat="1"/>
-    <w:lsdException w:name="heading 4" w:semiHidden="1" w:unhideWhenUsed="1" w:qFormat="1"/>
-    <w:lsdException w:name="heading 5" w:semiHidden="1" w:unhideWhenUsed="1" w:qFormat="1"/>
-    <w:lsdException w:name="heading 6" w:semiHidden="1" w:unhideWhenUsed="1" w:qFormat="1"/>
-    <w:lsdException w:name="heading 7" w:semiHidden="1" w:unhideWhenUsed="1" w:qFormat="1"/>
-    <w:lsdException w:name="heading 8" w:semiHidden="1" w:unhideWhenUsed="1" w:qFormat="1"/>
-    <w:lsdException w:name="heading 9" w:semiHidden="1" w:unhideWhenUsed="1" w:qFormat="1"/>
-    <w:lsdException w:name="index 1" w:semiHidden="1" w:unhideWhenUsed="1"/>
-    <w:lsdException w:name="index 2" w:semiHidden="1" w:unhideWhenUsed="1"/>
-    <w:lsdException w:name="index 3" w:semiHidden="1" w:unhideWhenUsed="1"/>
-    <w:lsdException w:name="index 4" w:semiHidden="1" w:unhideWhenUsed="1"/>
-    <w:lsdException w:name="index 5" w:semiHidden="1" w:unhideWhenUsed="1"/>
-    <w:lsdException w:name="index 6" w:semiHidden="1" w:unhideWhenUsed="1"/>
-    <w:lsdException w:name="index 7" w:semiHidden="1" w:unhideWhenUsed="1"/>
-    <w:lsdException w:name="index 8" w:semiHidden="1" w:unhideWhenUsed="1"/>
-    <w:lsdException w:name="index 9" w:semiHidden="1" w:unhideWhenUsed="1"/>
-    <w:lsdException w:name="toc 1" w:semiHidden="1" w:unhideWhenUsed="1"/>
-    <w:lsdException w:name="toc 2" w:semiHidden="1" w:unhideWhenUsed="1"/>
-    <w:lsdException w:name="toc 3" w:semiHidden="1" w:unhideWhenUsed="1"/>
-    <w:lsdException w:name="toc 4" w:semiHidden="1" w:unhideWhenUsed="1"/>
-    <w:lsdException w:name="toc 5" w:semiHidden="1" w:unhideWhenUsed="1"/>
-    <w:lsdException w:name="toc 6" w:semiHidden="1" w:unhideWhenUsed="1"/>
-    <w:lsdException w:name="toc 7" w:semiHidden="1" w:unhideWhenUsed="1"/>
-    <w:lsdException w:name="toc 8" w:semiHidden="1" w:unhideWhenUsed="1"/>
-    <w:lsdException w:name="toc 9" w:semiHidden="1" w:unhideWhenUsed="1"/>
-    <w:lsdException w:name="Normal Indent" w:semiHidden="1" w:unhideWhenUsed="1"/>
-    <w:lsdException w:name="footnote text" w:semiHidden="1" w:unhideWhenUsed="1"/>
-    <w:lsdException w:name="annotation text" w:semiHidden="1" w:unhideWhenUsed="1"/>
-    <w:lsdException w:name="header" w:semiHidden="1" w:unhideWhenUsed="1"/>
-    <w:lsdException w:name="footer" w:semiHidden="1" w:unhideWhenUsed="1"/>
-    <w:lsdException w:name="index heading" w:semiHidden="1" w:unhideWhenUsed="1"/>
-    <w:lsdException w:name="caption" w:semiHidden="1" w:unhideWhenUsed="1" w:qFormat="1"/>
-    <w:lsdException w:name="table of figures" w:semiHidden="1" w:unhideWhenUsed="1"/>
-    <w:lsdException w:name="envelope address" w:semiHidden="1" w:unhideWhenUsed="1"/>
-    <w:lsdException w:name="envelope return" w:semiHidden="1" w:unhideWhenUsed="1"/>
-    <w:lsdException w:name="footnote reference" w:semiHidden="1" w:unhideWhenUsed="1"/>
-    <w:lsdException w:name="annotation reference" w:semiHidden="1" w:unhideWhenUsed="1"/>
-    <w:lsdException w:name="line number" w:semiHidden="1" w:unhideWhenUsed="1"/>
-    <w:lsdException w:name="page number" w:semiHidden="1" w:unhideWhenUsed="1"/>
-    <w:lsdException w:name="endnote reference" w:semiHidden="1" w:unhideWhenUsed="1"/>
-    <w:lsdException w:name="endnote text" w:semiHidden="1" w:unhideWhenUsed="1"/>
-    <w:lsdException w:name="table of authorities" w:semiHidden="1" w:unhideWhenUsed="1"/>
-    <w:lsdException w:name="toa heading" w:semiHidden="1" w:unhideWhenUsed="1"/>
-    <w:lsdException w:name="List" w:semiHidden="1" w:unhideWhenUsed="1"/>
-    <w:lsdException w:name="List 2" w:semiHidden="1" w:unhideWhenUsed="1"/>
-    <w:lsdException w:name="List 3" w:semiHidden="1" w:unhideWhenUsed="1"/>
-    <w:lsdException w:name="List 4" w:semiHidden="1" w:unhideWhenUsed="1"/>
-    <w:lsdException w:name="List 5" w:semiHidden="1" w:unhideWhenUsed="1"/>
-    <w:lsdException w:name="List Bullet 2" w:semiHidden="1" w:unhideWhenUsed="1"/>
-    <w:lsdException w:name="List Bullet 3" w:semiHidden="1" w:unhideWhenUsed="1"/>
-    <w:lsdException w:name="List Bullet 4" w:semiHidden="1" w:unhideWhenUsed="1"/>
-    <w:lsdException w:name="List Bullet 5" w:semiHidden="1" w:unhideWhenUsed="1"/>
-    <w:lsdException w:name="List Number 2" w:semiHidden="1" w:unhideWhenUsed="1"/>
-    <w:lsdException w:name="List Number 3" w:semiHidden="1" w:unhideWhenUsed="1"/>
-    <w:lsdException w:name="List Number 4" w:semiHidden="1" w:unhideWhenUsed="1"/>
-    <w:lsdException w:name="List Number 5" w:semiHidden="1" w:unhideWhenUsed="1"/>
-    <w:lsdException w:name="Title" w:qFormat="1"/>
-    <w:lsdException w:name="Closing" w:semiHidden="1" w:unhideWhenUsed="1"/>
-    <w:lsdException w:name="Signature" w:semiHidden="1" w:unhideWhenUsed="1"/>
-    <w:lsdException w:name="Default Paragraph Font" w:semiHidden="1" w:unhideWhenUsed="1"/>
-    <w:lsdException w:name="Body Text" w:semiHidden="1" w:unhideWhenUsed="1"/>
-    <w:lsdException w:name="Body Text Indent" w:semiHidden="1" w:unhideWhenUsed="1"/>
-    <w:lsdException w:name="List Continue" w:semiHidden="1" w:unhideWhenUsed="1"/>
-    <w:lsdException w:name="List Continue 2" w:semiHidden="1" w:unhideWhenUsed="1"/>
-    <w:lsdException w:name="Subtitle" w:qFormat="1"/>
-    <w:lsdException w:name="Salutation" w:semiHidden="1" w:unhideWhenUsed="1"/>
-    <w:lsdException w:name="Date" w:semiHidden="1" w:unhideWhenUsed="1"/>
-    <w:lsdException w:name="Body Text First Indent" w:semiHidden="1" w:unhideWhenUsed="1"/>
-    <w:lsdException w:name="Body Text First Indent 2" w:semiHidden="1" w:unhideWhenUsed="1"/>
-    <w:lsdException w:name="Note Heading" w:semiHidden="1" w:unhideWhenUsed="1"/>
-    <w:lsdException w:name="Body Text 2" w:semiHidden="1" w:unhideWhenUsed="1"/>
-    <w:lsdException w:name="Body Text 3" w:semiHidden="1" w:unhideWhenUsed="1"/>
-    <w:lsdException w:name="Body Text Indent 2" w:semiHidden="1" w:unhideWhenUsed="1"/>
-    <w:lsdException w:name="Body Text Indent 3" w:semiHidden="1" w:unhideWhenUsed="1"/>
-    <w:lsdException w:name="Block Text" w:semiHidden="1" w:unhideWhenUsed="1"/>
-    <w:lsdException w:name="Hyperlink" w:semiHidden="1" w:unhideWhenUsed="1"/>
-    <w:lsdException w:name="FollowedHyperlink" w:semiHidden="1" w:unhideWhenUsed="1"/>
-    <w:lsdException w:name="Strong" w:qFormat="1"/>
-    <w:lsdException w:name="Emphasis" w:qFormat="1"/>
-    <w:lsdException w:name="Document Map" w:semiHidden="1" w:unhideWhenUsed="1"/>
-    <w:lsdException w:name="Plain Text" w:semiHidden="1" w:unhideWhenUsed="1"/>
-    <w:lsdException w:name="E-mail Signature" w:semiHidden="1" w:unhideWhenUsed="1"/>
-    <w:lsdException w:name="HTML Top of Form" w:semiHidden="1" w:unhideWhenUsed="1"/>
-    <w:lsdException w:name="HTML Bottom of Form" w:semiHidden="1" w:unhideWhenUsed="1"/>
-    <w:lsdException w:name="Normal (Web)" w:semiHidden="1" w:unhideWhenUsed="1"/>
-    <w:lsdException w:name="HTML Acronym" w:semiHidden="1" w:unhideWhenUsed="1"/>
-    <w:lsdException w:name="HTML Address" w:semiHidden="1" w:unhideWhenUsed="1"/>
-    <w:lsdException w:name="HTML Cite" w:semiHidden="1" w:unhideWhenUsed="1"/>
-    <w:lsdException w:name="HTML Code" w:semiHidden="1" w:unhideWhenUsed="1"/>
-    <w:lsdException w:name="HTML Definition" w:semiHidden="1" w:unhideWhenUsed="1"/>
-    <w:lsdException w:name="HTML Keyboard" w:semiHidden="1" w:unhideWhenUsed="1"/>
-    <w:lsdException w:name="HTML Preformatted" w:semiHidden="1" w:unhideWhenUsed="1"/>
-    <w:lsdException w:name="HTML Sample" w:semiHidden="1" w:unhideWhenUsed="1"/>
-    <w:lsdException w:name="HTML Typewriter" w:semiHidden="1" w:unhideWhenUsed="1"/>
-    <w:lsdException w:name="HTML Variable" w:semiHidden="1" w:unhideWhenUsed="1"/>
-    <w:lsdException w:name="Normal Table" w:semiHidden="1" w:unhideWhenUsed="1"/>
-    <w:lsdException w:name="annotation subject" w:semiHidden="1" w:unhideWhenUsed="1"/>
-    <w:lsdException w:name="No List" w:semiHidden="1" w:unhideWhenUsed="1"/>
-    <w:lsdException w:name="Outline List 1" w:semiHidden="1" w:unhideWhenUsed="1"/>
-    <w:lsdException w:name="Outline List 2" w:semiHidden="1" w:unhideWhenUsed="1"/>
-    <w:lsdException w:name="Outline List 3" w:semiHidden="1" w:unhideWhenUsed="1"/>
-    <w:lsdException w:name="Table Simple 1" w:semiHidden="1" w:unhideWhenUsed="1"/>
-    <w:lsdException w:name="Table Simple 2" w:semiHidden="1" w:unhideWhenUsed="1"/>
-    <w:lsdException w:name="Table Simple 3" w:semiHidden="1" w:unhideWhenUsed="1"/>
-    <w:lsdException w:name="Table Classic 1" w:semiHidden="1" w:unhideWhenUsed="1"/>
-    <w:lsdException w:name="Table Classic 2" w:semiHidden="1" w:unhideWhenUsed="1"/>
-    <w:lsdException w:name="Table Classic 3" w:semiHidden="1" w:unhideWhenUsed="1"/>
-    <w:lsdException w:name="Table Classic 4" w:semiHidden="1" w:unhideWhenUsed="1"/>
-    <w:lsdException w:name="Table Colorful 1" w:semiHidden="1" w:unhideWhenUsed="1"/>
-    <w:lsdException w:name="Table Colorful 2" w:semiHidden="1" w:unhideWhenUsed="1"/>
-    <w:lsdException w:name="Table Colorful 3" w:semiHidden="1" w:unhideWhenUsed="1"/>
-    <w:lsdException w:name="Table Columns 1" w:semiHidden="1" w:unhideWhenUsed="1"/>
-    <w:lsdException w:name="Table Columns 2" w:semiHidden="1" w:unhideWhenUsed="1"/>
-    <w:lsdException w:name="Table Columns 3" w:semiHidden="1" w:unhideWhenUsed="1"/>
-    <w:lsdException w:name="Table Columns 4" w:semiHidden="1" w:unhideWhenUsed="1"/>
-    <w:lsdException w:name="Table Columns 5" w:semiHidden="1" w:unhideWhenUsed="1"/>
-    <w:lsdException w:name="Table Grid 1" w:semiHidden="1" w:unhideWhenUsed="1"/>
-    <w:lsdException w:name="Table Grid 2" w:semiHidden="1" w:unhideWhenUsed="1"/>
-    <w:lsdException w:name="Table Grid 3" w:semiHidden="1" w:unhideWhenUsed="1"/>
-    <w:lsdException w:name="Table Grid 4" w:semiHidden="1" w:unhideWhenUsed="1"/>
-    <w:lsdException w:name="Table Grid 5" w:semiHidden="1" w:unhideWhenUsed="1"/>
-    <w:lsdException w:name="Table Grid 6" w:semiHidden="1" w:unhideWhenUsed="1"/>
-    <w:lsdException w:name="Table Grid 7" w:semiHidden="1" w:unhideWhenUsed="1"/>
-    <w:lsdException w:name="Table Grid 8" w:semiHidden="1" w:unhideWhenUsed="1"/>
-    <w:lsdException w:name="Table List 1" w:semiHidden="1" w:unhideWhenUsed="1"/>
-    <w:lsdException w:name="Table List 2" w:semiHidden="1" w:unhideWhenUsed="1"/>
-    <w:lsdException w:name="Table List 3" w:semiHidden="1" w:unhideWhenUsed="1"/>
-    <w:lsdException w:name="Table List 4" w:semiHidden="1" w:unhideWhenUsed="1"/>
-    <w:lsdException w:name="Table List 5" w:semiHidden="1" w:unhideWhenUsed="1"/>
-    <w:lsdException w:name="Table List 6" w:semiHidden="1" w:unhideWhenUsed="1"/>
-    <w:lsdException w:name="Table List 7" w:semiHidden="1" w:unhideWhenUsed="1"/>
-    <w:lsdException w:name="Table List 8" w:semiHidden="1" w:unhideWhenUsed="1"/>
-    <w:lsdException w:name="Table 3D effects 1" w:semiHidden="1" w:unhideWhenUsed="1"/>
-    <w:lsdException w:name="Table 3D effects 2" w:semiHidden="1" w:unhideWhenUsed="1"/>
-    <w:lsdException w:name="Table 3D effects 3" w:semiHidden="1" w:unhideWhenUsed="1"/>
-    <w:lsdException w:name="Table Contemporary" w:semiHidden="1" w:unhideWhenUsed="1"/>
-    <w:lsdException w:name="Table Elegant" w:semiHidden="1" w:unhideWhenUsed="1"/>
-    <w:lsdException w:name="Table Professional" w:semiHidden="1" w:unhideWhenUsed="1"/>
-    <w:lsdException w:name="Table Subtle 1" w:semiHidden="1" w:unhideWhenUsed="1"/>
-    <w:lsdException w:name="Table Subtle 2" w:semiHidden="1" w:unhideWhenUsed="1"/>
-    <w:lsdException w:name="Table Web 1" w:semiHidden="1" w:unhideWhenUsed="1"/>
-    <w:lsdException w:name="Table Web 2" w:semiHidden="1" w:unhideWhenUsed="1"/>
-    <w:lsdException w:name="Table Grid" w:uiPriority="59"/>
-    <w:lsdException w:name="Placeholder Text" w:semiHidden="1" w:uiPriority="99"/>
-    <w:lsdException w:name="No Spacing" w:uiPriority="1" w:qFormat="1"/>
-    <w:lsdException w:name="Light Shading" w:uiPriority="60"/>
-    <w:lsdException w:name="Light List" w:uiPriority="61"/>
-    <w:lsdException w:name="Light Grid" w:uiPriority="62"/>
-    <w:lsdException w:name="Medium Shading 1" w:uiPriority="63"/>
-    <w:lsdException w:name="Medium Shading 2" w:uiPriority="64"/>
-    <w:lsdException w:name="Medium List 1" w:uiPriority="65"/>
-    <w:lsdException w:name="Medium List 2" w:uiPriority="66"/>
-    <w:lsdException w:name="Medium Grid 1" w:uiPriority="67"/>
-    <w:lsdException w:name="Medium Grid 2" w:uiPriority="68"/>
-    <w:lsdException w:name="Medium Grid 3" w:uiPriority="69"/>
-    <w:lsdException w:name="Dark List" w:uiPriority="70"/>
-    <w:lsdException w:name="Colorful Shading" w:uiPriority="71"/>
-    <w:lsdException w:name="Colorful List" w:uiPriority="72"/>
-    <w:lsdException w:name="Colorful Grid" w:uiPriority="73"/>
-    <w:lsdException w:name="Light Shading Accent 1" w:uiPriority="60"/>
-    <w:lsdException w:name="Light List Accent 1" w:uiPriority="61"/>
-    <w:lsdException w:name="Light Grid Accent 1" w:uiPriority="62"/>
-    <w:lsdException w:name="Medium Shading 1 Accent 1" w:uiPriority="63"/>
-    <w:lsdException w:name="Medium Shading 2 Accent 1" w:uiPriority="64"/>
-    <w:lsdException w:name="Medium List 1 Accent 1" w:uiPriority="65"/>
-    <w:lsdException w:name="Revision" w:semiHidden="1" w:uiPriority="99"/>
-    <w:lsdException w:name="List Paragraph" w:uiPriority="34" w:qFormat="1"/>
-    <w:lsdException w:name="Quote" w:uiPriority="29" w:qFormat="1"/>
-    <w:lsdException w:name="Intense Quote" w:uiPriority="30" w:qFormat="1"/>
-    <w:lsdException w:name="Medium List 2 Accent 1" w:uiPriority="66"/>
-    <w:lsdException w:name="Medium Grid 1 Accent 1" w:uiPriority="67"/>
-    <w:lsdException w:name="Medium Grid 2 Accent 1" w:uiPriority="68"/>
-    <w:lsdException w:name="Medium Grid 3 Accent 1" w:uiPriority="69"/>
-    <w:lsdException w:name="Dark List Accent 1" w:uiPriority="70"/>
-    <w:lsdException w:name="Colorful Shading Accent 1" w:uiPriority="71"/>
-    <w:lsdException w:name="Colorful List Accent 1" w:uiPriority="72"/>
-    <w:lsdException w:name="Colorful Grid Accent 1" w:uiPriority="73"/>
-    <w:lsdException w:name="Light Shading Accent 2" w:uiPriority="60"/>
-    <w:lsdException w:name="Light List Accent 2" w:uiPriority="61"/>
-    <w:lsdException w:name="Light Grid Accent 2" w:uiPriority="62"/>
-    <w:lsdException w:name="Medium Shading 1 Accent 2" w:uiPriority="63"/>
-    <w:lsdException w:name="Medium Shading 2 Accent 2" w:uiPriority="64"/>
-    <w:lsdException w:name="Medium List 1 Accent 2" w:uiPriority="65"/>
-    <w:lsdException w:name="Medium List 2 Accent 2" w:uiPriority="66"/>
-    <w:lsdException w:name="Medium Grid 1 Accent 2" w:uiPriority="67"/>
-    <w:lsdException w:name="Medium Grid 2 Accent 2" w:uiPriority="68"/>
-    <w:lsdException w:name="Medium Grid 3 Accent 2" w:uiPriority="69"/>
-    <w:lsdException w:name="Dark List Accent 2" w:uiPriority="70"/>
-    <w:lsdException w:name="Colorful Shading Accent 2" w:uiPriority="71"/>
-    <w:lsdException w:name="Colorful List Accent 2" w:uiPriority="72"/>
-    <w:lsdException w:name="Colorful Grid Accent 2" w:uiPriority="73"/>
-    <w:lsdException w:name="Light Shading Accent 3" w:uiPriority="60"/>
-    <w:lsdException w:name="Light List Accent 3" w:uiPriority="61"/>
-    <w:lsdException w:name="Light Grid Accent 3" w:uiPriority="62"/>
-    <w:lsdException w:name="Medium Shading 1 Accent 3" w:uiPriority="63"/>
-    <w:lsdException w:name="Medium Shading 2 Accent 3" w:uiPriority="64"/>
-    <w:lsdException w:name="Medium List 1 Accent 3" w:uiPriority="65"/>
-    <w:lsdException w:name="Medium List 2 Accent 3" w:uiPriority="66"/>
-    <w:lsdException w:name="Medium Grid 1 Accent 3" w:uiPriority="67"/>
-    <w:lsdException w:name="Medium Grid 2 Accent 3" w:uiPriority="68"/>
-    <w:lsdException w:name="Medium Grid 3 Accent 3" w:uiPriority="69"/>
-    <w:lsdException w:name="Dark List Accent 3" w:uiPriority="70"/>
-    <w:lsdException w:name="Colorful Shading Accent 3" w:uiPriority="71"/>
-    <w:lsdException w:name="Colorful List Accent 3" w:uiPriority="72"/>
-    <w:lsdException w:name="Colorful Grid Accent 3" w:uiPriority="73"/>
-    <w:lsdException w:name="Light Shading Accent 4" w:uiPriority="60"/>
-    <w:lsdException w:name="Light List Accent 4" w:uiPriority="61"/>
-    <w:lsdException w:name="Light Grid Accent 4" w:uiPriority="62"/>
-    <w:lsdException w:name="Medium Shading 1 Accent 4" w:uiPriority="63"/>
-    <w:lsdException w:name="Medium Shading 2 Accent 4" w:uiPriority="64"/>
-    <w:lsdException w:name="Medium List 1 Accent 4" w:uiPriority="65"/>
-    <w:lsdException w:name="Medium List 2 Accent 4" w:uiPriority="66"/>
-    <w:lsdException w:name="Medium Grid 1 Accent 4" w:uiPriority="67"/>
-    <w:lsdException w:name="Medium Grid 2 Accent 4" w:uiPriority="68"/>
-    <w:lsdException w:name="Medium Grid 3 Accent 4" w:uiPriority="69"/>
-    <w:lsdException w:name="Dark List Accent 4" w:uiPriority="70"/>
-    <w:lsdException w:name="Colorful Shading Accent 4" w:uiPriority="71"/>
-    <w:lsdException w:name="Colorful List Accent 4" w:uiPriority="72"/>
-    <w:lsdException w:name="Colorful Grid Accent 4" w:uiPriority="73"/>
-    <w:lsdException w:name="Light Shading Accent 5" w:uiPriority="60"/>
-    <w:lsdException w:name="Light List Accent 5" w:uiPriority="61"/>
-    <w:lsdException w:name="Light Grid Accent 5" w:uiPriority="62"/>
-    <w:lsdException w:name="Medium Shading 1 Accent 5" w:uiPriority="63"/>
-    <w:lsdException w:name="Medium Shading 2 Accent 5" w:uiPriority="64"/>
-    <w:lsdException w:name="Medium List 1 Accent 5" w:uiPriority="65"/>
-    <w:lsdException w:name="Medium List 2 Accent 5" w:uiPriority="66"/>
-    <w:lsdException w:name="Medium Grid 1 Accent 5" w:uiPriority="67"/>
-    <w:lsdException w:name="Medium Grid 2 Accent 5" w:uiPriority="68"/>
-    <w:lsdException w:name="Medium Grid 3 Accent 5" w:uiPriority="69"/>
-    <w:lsdException w:name="Dark List Accent 5" w:uiPriority="70"/>
-    <w:lsdException w:name="Colorful Shading Accent 5" w:uiPriority="71"/>
-    <w:lsdException w:name="Colorful List Accent 5" w:uiPriority="72"/>
-    <w:lsdException w:name="Colorful Grid Accent 5" w:uiPriority="73"/>
-    <w:lsdException w:name="Light Shading Accent 6" w:uiPriority="60"/>
-    <w:lsdException w:name="Light List Accent 6" w:uiPriority="61"/>
-    <w:lsdException w:name="Light Grid Accent 6" w:uiPriority="62"/>
-    <w:lsdException w:name="Medium Shading 1 Accent 6" w:uiPriority="63"/>
-    <w:lsdException w:name="Medium Shading 2 Accent 6" w:uiPriority="64"/>
-    <w:lsdException w:name="Medium List 1 Accent 6" w:uiPriority="65"/>
-    <w:lsdException w:name="Medium List 2 Accent 6" w:uiPriority="66"/>
-    <w:lsdException w:name="Medium Grid 1 Accent 6" w:uiPriority="67"/>
-    <w:lsdException w:name="Medium Grid 2 Accent 6" w:uiPriority="68"/>
-    <w:lsdException w:name="Medium Grid 3 Accent 6" w:uiPriority="69"/>
-    <w:lsdException w:name="Dark List Accent 6" w:uiPriority="70"/>
-    <w:lsdException w:name="Colorful Shading Accent 6" w:uiPriority="71"/>
-    <w:lsdException w:name="Colorful List Accent 6" w:uiPriority="72"/>
-    <w:lsdException w:name="Colorful Grid Accent 6" w:uiPriority="73"/>
-    <w:lsdException w:name="Subtle Emphasis" w:uiPriority="19" w:qFormat="1"/>
-    <w:lsdException w:name="Intense Emphasis" w:uiPriority="21" w:qFormat="1"/>
-    <w:lsdException w:name="Subtle Reference" w:uiPriority="31" w:qFormat="1"/>
-    <w:lsdException w:name="Intense Reference" w:uiPriority="32" w:qFormat="1"/>
-    <w:lsdException w:name="Book Title" w:uiPriority="33" w:qFormat="1"/>
-    <w:lsdException w:name="Bibliography" w:semiHidden="1" w:uiPriority="37" w:unhideWhenUsed="1"/>
-    <w:lsdException w:name="TOC Heading" w:semiHidden="1" w:uiPriority="39" w:unhideWhenUsed="1" w:qFormat="1"/>
-    <w:lsdException w:name="Plain Table 1" w:uiPriority="41"/>
-    <w:lsdException w:name="Plain Table 2" w:uiPriority="42"/>
-    <w:lsdException w:name="Plain Table 3" w:uiPriority="43"/>
-    <w:lsdException w:name="Plain Table 4" w:uiPriority="44"/>
-    <w:lsdException w:name="Plain Table 5" w:uiPriority="45"/>
-    <w:lsdException w:name="Grid Table Light" w:uiPriority="40"/>
-    <w:lsdException w:name="Grid Table 1 Light" w:uiPriority="46"/>
-    <w:lsdException w:name="Grid Table 2" w:uiPriority="47"/>
-    <w:lsdException w:name="Grid Table 3" w:uiPriority="48"/>
-    <w:lsdException w:name="Grid Table 4" w:uiPriority="49"/>
-    <w:lsdException w:name="Grid Table 5 Dark" w:uiPriority="50"/>
-    <w:lsdException w:name="Grid Table 6 Colorful" w:uiPriority="51"/>
-    <w:lsdException w:name="Grid Table 7 Colorful" w:uiPriority="52"/>
-    <w:lsdException w:name="Grid Table 1 Light Accent 1" w:uiPriority="46"/>
-    <w:lsdException w:name="Grid Table 2 Accent 1" w:uiPriority="47"/>
-    <w:lsdException w:name="Grid Table 3 Accent 1" w:uiPriority="48"/>
-    <w:lsdException w:name="Grid Table 4 Accent 1" w:uiPriority="49"/>
-    <w:lsdException w:name="Grid Table 5 Dark Accent 1" w:uiPriority="50"/>
-    <w:lsdException w:name="Grid Table 6 Colorful Accent 1" w:uiPriority="51"/>
-    <w:lsdException w:name="Grid Table 7 Colorful Accent 1" w:uiPriority="52"/>
-    <w:lsdException w:name="Grid Table 1 Light Accent 2" w:uiPriority="46"/>
-    <w:lsdException w:name="Grid Table 2 Accent 2" w:uiPriority="47"/>
-    <w:lsdException w:name="Grid Table 3 Accent 2" w:uiPriority="48"/>
-    <w:lsdException w:name="Grid Table 4 Accent 2" w:uiPriority="49"/>
-    <w:lsdException w:name="Grid Table 5 Dark Accent 2" w:uiPriority="50"/>
-    <w:lsdException w:name="Grid Table 6 Colorful Accent 2" w:uiPriority="51"/>
-    <w:lsdException w:name="Grid Table 7 Colorful Accent 2" w:uiPriority="52"/>
-    <w:lsdException w:name="Grid Table 1 Light Accent 3" w:uiPriority="46"/>
-    <w:lsdException w:name="Grid Table 2 Accent 3" w:uiPriority="47"/>
-    <w:lsdException w:name="Grid Table 3 Accent 3" w:uiPriority="48"/>
-    <w:lsdException w:name="Grid Table 4 Accent 3" w:uiPriority="49"/>
-    <w:lsdException w:name="Grid Table 5 Dark Accent 3" w:uiPriority="50"/>
-    <w:lsdException w:name="Grid Table 6 Colorful Accent 3" w:uiPriority="51"/>
-    <w:lsdException w:name="Grid Table 7 Colorful Accent 3" w:uiPriority="52"/>
-    <w:lsdException w:name="Grid Table 1 Light Accent 4" w:uiPriority="46"/>
-    <w:lsdException w:name="Grid Table 2 Accent 4" w:uiPriority="47"/>
-    <w:lsdException w:name="Grid Table 3 Accent 4" w:uiPriority="48"/>
-    <w:lsdException w:name="Grid Table 4 Accent 4" w:uiPriority="49"/>
-    <w:lsdException w:name="Grid Table 5 Dark Accent 4" w:uiPriority="50"/>
-    <w:lsdException w:name="Grid Table 6 Colorful Accent 4" w:uiPriority="51"/>
-    <w:lsdException w:name="Grid Table 7 Colorful Accent 4" w:uiPriority="52"/>
-    <w:lsdException w:name="Grid Table 1 Light Accent 5" w:uiPriority="46"/>
-    <w:lsdException w:name="Grid Table 2 Accent 5" w:uiPriority="47"/>
-    <w:lsdException w:name="Grid Table 3 Accent 5" w:uiPriority="48"/>
-    <w:lsdException w:name="Grid Table 4 Accent 5" w:uiPriority="49"/>
-    <w:lsdException w:name="Grid Table 5 Dark Accent 5" w:uiPriority="50"/>
-    <w:lsdException w:name="Grid Table 6 Colorful Accent 5" w:uiPriority="51"/>
-    <w:lsdException w:name="Grid Table 7 Colorful Accent 5" w:uiPriority="52"/>
-    <w:lsdException w:name="Grid Table 1 Light Accent 6" w:uiPriority="46"/>
-    <w:lsdException w:name="Grid Table 2 Accent 6" w:uiPriority="47"/>
-    <w:lsdException w:name="Grid Table 3 Accent 6" w:uiPriority="48"/>
-    <w:lsdException w:name="Grid Table 4 Accent 6" w:uiPriority="49"/>
-    <w:lsdException w:name="Grid Table 5 Dark Accent 6" w:uiPriority="50"/>
-    <w:lsdException w:name="Grid Table 6 Colorful Accent 6" w:uiPriority="51"/>
-    <w:lsdException w:name="Grid Table 7 Colorful Accent 6" w:uiPriority="52"/>
-    <w:lsdException w:name="List Table 1 Light" w:uiPriority="46"/>
-    <w:lsdException w:name="List Table 2" w:uiPriority="47"/>
-    <w:lsdException w:name="List Table 3" w:uiPriority="48"/>
-    <w:lsdException w:name="List Table 4" w:uiPriority="49"/>
-    <w:lsdException w:name="List Table 5 Dark" w:uiPriority="50"/>
-    <w:lsdException w:name="List Table 6 Colorful" w:uiPriority="51"/>
-    <w:lsdException w:name="List Table 7 Colorful" w:uiPriority="52"/>
-    <w:lsdException w:name="List Table 1 Light Accent 1" w:uiPriority="46"/>
-    <w:lsdException w:name="List Table 2 Accent 1" w:uiPriority="47"/>
-    <w:lsdException w:name="List Table 3 Accent 1" w:uiPriority="48"/>
-    <w:lsdException w:name="List Table 4 Accent 1" w:uiPriority="49"/>
-    <w:lsdException w:name="List Table 5 Dark Accent 1" w:uiPriority="50"/>
-    <w:lsdException w:name="List Table 6 Colorful Accent 1" w:uiPriority="51"/>
-    <w:lsdException w:name="List Table 7 Colorful Accent 1" w:uiPriority="52"/>
-    <w:lsdException w:name="List Table 1 Light Accent 2" w:uiPriority="46"/>
-    <w:lsdException w:name="List Table 2 Accent 2" w:uiPriority="47"/>
-    <w:lsdException w:name="List Table 3 Accent 2" w:uiPriority="48"/>
-    <w:lsdException w:name="List Table 4 Accent 2" w:uiPriority="49"/>
-    <w:lsdException w:name="List Table 5 Dark Accent 2" w:uiPriority="50"/>
-    <w:lsdException w:name="List Table 6 Colorful Accent 2" w:uiPriority="51"/>
-    <w:lsdException w:name="List Table 7 Colorful Accent 2" w:uiPriority="52"/>
-    <w:lsdException w:name="List Table 1 Light Accent 3" w:uiPriority="46"/>
-    <w:lsdException w:name="List Table 2 Accent 3" w:uiPriority="47"/>
-    <w:lsdException w:name="List Table 3 Accent 3" w:uiPriority="48"/>
-    <w:lsdException w:name="List Table 4 Accent 3" w:uiPriority="49"/>
-    <w:lsdException w:name="List Table 5 Dark Accent 3" w:uiPriority="50"/>
-    <w:lsdException w:name="List Table 6 Colorful Accent 3" w:uiPriority="51"/>
-    <w:lsdException w:name="List Table 7 Colorful Accent 3" w:uiPriority="52"/>
-    <w:lsdException w:name="List Table 1 Light Accent 4" w:uiPriority="46"/>
-    <w:lsdException w:name="List Table 2 Accent 4" w:uiPriority="47"/>
-    <w:lsdException w:name="List Table 3 Accent 4" w:uiPriority="48"/>
-    <w:lsdException w:name="List Table 4 Accent 4" w:uiPriority="49"/>
-    <w:lsdException w:name="List Table 5 Dark Accent 4" w:uiPriority="50"/>
-    <w:lsdException w:name="List Table 6 Colorful Accent 4" w:uiPriority="51"/>
-    <w:lsdException w:name="List Table 7 Colorful Accent 4" w:uiPriority="52"/>
-    <w:lsdException w:name="List Table 1 Light Accent 5" w:uiPriority="46"/>
-    <w:lsdException w:name="List Table 2 Accent 5" w:uiPriority="47"/>
-    <w:lsdException w:name="List Table 3 Accent 5" w:uiPriority="48"/>
-    <w:lsdException w:name="List Table 4 Accent 5" w:uiPriority="49"/>
-    <w:lsdException w:name="List Table 5 Dark Accent 5" w:uiPriority="50"/>
-    <w:lsdException w:name="List Table 6 Colorful Accent 5" w:uiPriority="51"/>
-    <w:lsdException w:name="List Table 7 Colorful Accent 5" w:uiPriority="52"/>
-    <w:lsdException w:name="List Table 1 Light Accent 6" w:uiPriority="46"/>
-    <w:lsdException w:name="List Table 2 Accent 6" w:uiPriority="47"/>
-    <w:lsdException w:name="List Table 3 Accent 6" w:uiPriority="48"/>
-    <w:lsdException w:name="List Table 4 Accent 6" w:uiPriority="49"/>
-    <w:lsdException w:name="List Table 5 Dark Accent 6" w:uiPriority="50"/>
-    <w:lsdException w:name="List Table 6 Colorful Accent 6" w:uiPriority="51"/>
-    <w:lsdException w:name="List Table 7 Colorful Accent 6" w:uiPriority="52"/>
-    <w:lsdException w:name="Mention" w:semiHidden="1" w:uiPriority="99" w:unhideWhenUsed="1"/>
-    <w:lsdException w:name="Smart Hyperlink" w:semiHidden="1" w:uiPriority="99" w:unhideWhenUsed="1"/>
-    <w:lsdException w:name="Hashtag" w:semiHidden="1" w:uiPriority="99" w:unhideWhenUsed="1"/>
-    <w:lsdException w:name="Unresolved Mention" w:semiHidden="1" w:uiPriority="99" w:unhideWhenUsed="1"/>
+  <w:latentStyles w:defLockedState="0" w:defUIPriority="0" w:defSemiHidden="1" w:defUnhideWhenUsed="1" w:defQFormat="0" w:count="267">
+    <w:lsdException w:name="Normal" w:semiHidden="0" w:unhideWhenUsed="0" w:qFormat="1"/>
+    <w:lsdException w:name="heading 1" w:semiHidden="0" w:unhideWhenUsed="0" w:qFormat="1"/>
+    <w:lsdException w:name="heading 2" w:uiPriority="9" w:qFormat="1"/>
+    <w:lsdException w:name="heading 3" w:qFormat="1"/>
+    <w:lsdException w:name="heading 4" w:qFormat="1"/>
+    <w:lsdException w:name="heading 5" w:qFormat="1"/>
+    <w:lsdException w:name="heading 6" w:qFormat="1"/>
+    <w:lsdException w:name="heading 7" w:qFormat="1"/>
+    <w:lsdException w:name="heading 8" w:qFormat="1"/>
+    <w:lsdException w:name="heading 9" w:qFormat="1"/>
+    <w:lsdException w:name="caption" w:qFormat="1"/>
+    <w:lsdException w:name="macro" w:semiHidden="0" w:unhideWhenUsed="0"/>
+    <w:lsdException w:name="List Bullet" w:semiHidden="0" w:unhideWhenUsed="0"/>
+    <w:lsdException w:name="List Number" w:semiHidden="0" w:unhideWhenUsed="0"/>
+    <w:lsdException w:name="Title" w:semiHidden="0" w:unhideWhenUsed="0" w:qFormat="1"/>
+    <w:lsdException w:name="List Continue 3" w:semiHidden="0" w:unhideWhenUsed="0"/>
+    <w:lsdException w:name="List Continue 4" w:semiHidden="0" w:unhideWhenUsed="0"/>
+    <w:lsdException w:name="List Continue 5" w:semiHidden="0" w:unhideWhenUsed="0"/>
+    <w:lsdException w:name="Message Header" w:semiHidden="0" w:unhideWhenUsed="0"/>
+    <w:lsdException w:name="Subtitle" w:semiHidden="0" w:unhideWhenUsed="0" w:qFormat="1"/>
+    <w:lsdException w:name="Strong" w:semiHidden="0" w:unhideWhenUsed="0" w:qFormat="1"/>
+    <w:lsdException w:name="Emphasis" w:semiHidden="0" w:unhideWhenUsed="0" w:qFormat="1"/>
+    <w:lsdException w:name="Table Web 3" w:semiHidden="0" w:unhideWhenUsed="0"/>
+    <w:lsdException w:name="Balloon Text" w:semiHidden="0" w:unhideWhenUsed="0"/>
+    <w:lsdException w:name="Table Grid" w:semiHidden="0" w:uiPriority="59" w:unhideWhenUsed="0"/>
+    <w:lsdException w:name="Table Theme" w:semiHidden="0" w:unhideWhenUsed="0"/>
+    <w:lsdException w:name="Placeholder Text" w:uiPriority="99" w:unhideWhenUsed="0"/>
+    <w:lsdException w:name="No Spacing" w:semiHidden="0" w:uiPriority="1" w:unhideWhenUsed="0" w:qFormat="1"/>
+    <w:lsdException w:name="Light Shading" w:semiHidden="0" w:uiPriority="60" w:unhideWhenUsed="0"/>
+    <w:lsdException w:name="Light List" w:semiHidden="0" w:uiPriority="61" w:unhideWhenUsed="0"/>
+    <w:lsdException w:name="Light Grid" w:semiHidden="0" w:uiPriority="62" w:unhideWhenUsed="0"/>
+    <w:lsdException w:name="Medium Shading 1" w:semiHidden="0" w:uiPriority="63" w:unhideWhenUsed="0"/>
+    <w:lsdException w:name="Medium Shading 2" w:semiHidden="0" w:uiPriority="64" w:unhideWhenUsed="0"/>
+    <w:lsdException w:name="Medium List 1" w:semiHidden="0" w:uiPriority="65" w:unhideWhenUsed="0"/>
+    <w:lsdException w:name="Medium List 2" w:semiHidden="0" w:uiPriority="66" w:unhideWhenUsed="0"/>
+    <w:lsdException w:name="Medium Grid 1" w:semiHidden="0" w:uiPriority="67" w:unhideWhenUsed="0"/>
+    <w:lsdException w:name="Medium Grid 2" w:semiHidden="0" w:uiPriority="68" w:unhideWhenUsed="0"/>
+    <w:lsdException w:name="Medium Grid 3" w:semiHidden="0" w:uiPriority="69" w:unhideWhenUsed="0"/>
+    <w:lsdException w:name="Dark List" w:semiHidden="0" w:uiPriority="70" w:unhideWhenUsed="0"/>
+    <w:lsdException w:name="Colorful Shading" w:semiHidden="0" w:uiPriority="71" w:unhideWhenUsed="0"/>
+    <w:lsdException w:name="Colorful List" w:semiHidden="0" w:uiPriority="72" w:unhideWhenUsed="0"/>
+    <w:lsdException w:name="Colorful Grid" w:semiHidden="0" w:uiPriority="73" w:unhideWhenUsed="0"/>
+    <w:lsdException w:name="Light Shading Accent 1" w:semiHidden="0" w:uiPriority="60" w:unhideWhenUsed="0"/>
+    <w:lsdException w:name="Light List Accent 1" w:semiHidden="0" w:uiPriority="61" w:unhideWhenUsed="0"/>
+    <w:lsdException w:name="Light Grid Accent 1" w:semiHidden="0" w:uiPriority="62" w:unhideWhenUsed="0"/>
+    <w:lsdException w:name="Medium Shading 1 Accent 1" w:semiHidden="0" w:uiPriority="63" w:unhideWhenUsed="0"/>
+    <w:lsdException w:name="Medium Shading 2 Accent 1" w:semiHidden="0" w:uiPriority="64" w:unhideWhenUsed="0"/>
+    <w:lsdException w:name="Medium List 1 Accent 1" w:semiHidden="0" w:uiPriority="65" w:unhideWhenUsed="0"/>
+    <w:lsdException w:name="Revision" w:uiPriority="99" w:unhideWhenUsed="0"/>
+    <w:lsdException w:name="List Paragraph" w:semiHidden="0" w:uiPriority="34" w:unhideWhenUsed="0" w:qFormat="1"/>
+    <w:lsdException w:name="Quote" w:semiHidden="0" w:uiPriority="29" w:unhideWhenUsed="0" w:qFormat="1"/>
+    <w:lsdException w:name="Intense Quote" w:semiHidden="0" w:uiPriority="30" w:unhideWhenUsed="0" w:qFormat="1"/>
+    <w:lsdException w:name="Medium List 2 Accent 1" w:semiHidden="0" w:uiPriority="66" w:unhideWhenUsed="0"/>
+    <w:lsdException w:name="Medium Grid 1 Accent 1" w:semiHidden="0" w:uiPriority="67" w:unhideWhenUsed="0"/>
+    <w:lsdException w:name="Medium Grid 2 Accent 1" w:semiHidden="0" w:uiPriority="68" w:unhideWhenUsed="0"/>
+    <w:lsdException w:name="Medium Grid 3 Accent 1" w:semiHidden="0" w:uiPriority="69" w:unhideWhenUsed="0"/>
+    <w:lsdException w:name="Dark List Accent 1" w:semiHidden="0" w:uiPriority="70" w:unhideWhenUsed="0"/>
+    <w:lsdException w:name="Colorful Shading Accent 1" w:semiHidden="0" w:uiPriority="71" w:unhideWhenUsed="0"/>
+    <w:lsdException w:name="Colorful List Accent 1" w:semiHidden="0" w:uiPriority="72" w:unhideWhenUsed="0"/>
+    <w:lsdException w:name="Colorful Grid Accent 1" w:semiHidden="0" w:uiPriority="73" w:unhideWhenUsed="0"/>
+    <w:lsdException w:name="Light Shading Accent 2" w:semiHidden="0" w:uiPriority="60" w:unhideWhenUsed="0"/>
+    <w:lsdException w:name="Light List Accent 2" w:semiHidden="0" w:uiPriority="61" w:unhideWhenUsed="0"/>
+    <w:lsdException w:name="Light Grid Accent 2" w:semiHidden="0" w:uiPriority="62" w:unhideWhenUsed="0"/>
+    <w:lsdException w:name="Medium Shading 1 Accent 2" w:semiHidden="0" w:uiPriority="63" w:unhideWhenUsed="0"/>
+    <w:lsdException w:name="Medium Shading 2 Accent 2" w:semiHidden="0" w:uiPriority="64" w:unhideWhenUsed="0"/>
+    <w:lsdException w:name="Medium List 1 Accent 2" w:semiHidden="0" w:uiPriority="65" w:unhideWhenUsed="0"/>
+    <w:lsdException w:name="Medium List 2 Accent 2" w:semiHidden="0" w:uiPriority="66" w:unhideWhenUsed="0"/>
+    <w:lsdException w:name="Medium Grid 1 Accent 2" w:semiHidden="0" w:uiPriority="67" w:unhideWhenUsed="0"/>
+    <w:lsdException w:name="Medium Grid 2 Accent 2" w:semiHidden="0" w:uiPriority="68" w:unhideWhenUsed="0"/>
+    <w:lsdException w:name="Medium Grid 3 Accent 2" w:semiHidden="0" w:uiPriority="69" w:unhideWhenUsed="0"/>
+    <w:lsdException w:name="Dark List Accent 2" w:semiHidden="0" w:uiPriority="70" w:unhideWhenUsed="0"/>
+    <w:lsdException w:name="Colorful Shading Accent 2" w:semiHidden="0" w:uiPriority="71" w:unhideWhenUsed="0"/>
+    <w:lsdException w:name="Colorful List Accent 2" w:semiHidden="0" w:uiPriority="72" w:unhideWhenUsed="0"/>
+    <w:lsdException w:name="Colorful Grid Accent 2" w:semiHidden="0" w:uiPriority="73" w:unhideWhenUsed="0"/>
+    <w:lsdException w:name="Light Shading Accent 3" w:semiHidden="0" w:uiPriority="60" w:unhideWhenUsed="0"/>
+    <w:lsdException w:name="Light List Accent 3" w:semiHidden="0" w:uiPriority="61" w:unhideWhenUsed="0"/>
+    <w:lsdException w:name="Light Grid Accent 3" w:semiHidden="0" w:uiPriority="62" w:unhideWhenUsed="0"/>
+    <w:lsdException w:name="Medium Shading 1 Accent 3" w:semiHidden="0" w:uiPriority="63" w:unhideWhenUsed="0"/>
+    <w:lsdException w:name="Medium Shading 2 Accent 3" w:semiHidden="0" w:uiPriority="64" w:unhideWhenUsed="0"/>
+    <w:lsdException w:name="Medium List 1 Accent 3" w:semiHidden="0" w:uiPriority="65" w:unhideWhenUsed="0"/>
+    <w:lsdException w:name="Medium List 2 Accent 3" w:semiHidden="0" w:uiPriority="66" w:unhideWhenUsed="0"/>
+    <w:lsdException w:name="Medium Grid 1 Accent 3" w:semiHidden="0" w:uiPriority="67" w:unhideWhenUsed="0"/>
+    <w:lsdException w:name="Medium Grid 2 Accent 3" w:semiHidden="0" w:uiPriority="68" w:unhideWhenUsed="0"/>
+    <w:lsdException w:name="Medium Grid 3 Accent 3" w:semiHidden="0" w:uiPriority="69" w:unhideWhenUsed="0"/>
+    <w:lsdException w:name="Dark List Accent 3" w:semiHidden="0" w:uiPriority="70" w:unhideWhenUsed="0"/>
+    <w:lsdException w:name="Colorful Shading Accent 3" w:semiHidden="0" w:uiPriority="71" w:unhideWhenUsed="0"/>
+    <w:lsdException w:name="Colorful List Accent 3" w:semiHidden="0" w:uiPriority="72" w:unhideWhenUsed="0"/>
+    <w:lsdException w:name="Colorful Grid Accent 3" w:semiHidden="0" w:uiPriority="73" w:unhideWhenUsed="0"/>
+    <w:lsdException w:name="Light Shading Accent 4" w:semiHidden="0" w:uiPriority="60" w:unhideWhenUsed="0"/>
+    <w:lsdException w:name="Light List Accent 4" w:semiHidden="0" w:uiPriority="61" w:unhideWhenUsed="0"/>
+    <w:lsdException w:name="Light Grid Accent 4" w:semiHidden="0" w:uiPriority="62" w:unhideWhenUsed="0"/>
+    <w:lsdException w:name="Medium Shading 1 Accent 4" w:semiHidden="0" w:uiPriority="63" w:unhideWhenUsed="0"/>
+    <w:lsdException w:name="Medium Shading 2 Accent 4" w:semiHidden="0" w:uiPriority="64" w:unhideWhenUsed="0"/>
+    <w:lsdException w:name="Medium List 1 Accent 4" w:semiHidden="0" w:uiPriority="65" w:unhideWhenUsed="0"/>
+    <w:lsdException w:name="Medium List 2 Accent 4" w:semiHidden="0" w:uiPriority="66" w:unhideWhenUsed="0"/>
+    <w:lsdException w:name="Medium Grid 1 Accent 4" w:semiHidden="0" w:uiPriority="67" w:unhideWhenUsed="0"/>
+    <w:lsdException w:name="Medium Grid 2 Accent 4" w:semiHidden="0" w:uiPriority="68" w:unhideWhenUsed="0"/>
+    <w:lsdException w:name="Medium Grid 3 Accent 4" w:semiHidden="0" w:uiPriority="69" w:unhideWhenUsed="0"/>
+    <w:lsdException w:name="Dark List Accent 4" w:semiHidden="0" w:uiPriority="70" w:unhideWhenUsed="0"/>
+    <w:lsdException w:name="Colorful Shading Accent 4" w:semiHidden="0" w:uiPriority="71" w:unhideWhenUsed="0"/>
+    <w:lsdException w:name="Colorful List Accent 4" w:semiHidden="0" w:uiPriority="72" w:unhideWhenUsed="0"/>
+    <w:lsdException w:name="Colorful Grid Accent 4" w:semiHidden="0" w:uiPriority="73" w:unhideWhenUsed="0"/>
+    <w:lsdException w:name="Light Shading Accent 5" w:semiHidden="0" w:uiPriority="60" w:unhideWhenUsed="0"/>
+    <w:lsdException w:name="Light List Accent 5" w:semiHidden="0" w:uiPriority="61" w:unhideWhenUsed="0"/>
+    <w:lsdException w:name="Light Grid Accent 5" w:semiHidden="0" w:uiPriority="62" w:unhideWhenUsed="0"/>
+    <w:lsdException w:name="Medium Shading 1 Accent 5" w:semiHidden="0" w:uiPriority="63" w:unhideWhenUsed="0"/>
+    <w:lsdException w:name="Medium Shading 2 Accent 5" w:semiHidden="0" w:uiPriority="64" w:unhideWhenUsed="0"/>
+    <w:lsdException w:name="Medium List 1 Accent 5" w:semiHidden="0" w:uiPriority="65" w:unhideWhenUsed="0"/>
+    <w:lsdException w:name="Medium List 2 Accent 5" w:semiHidden="0" w:uiPriority="66" w:unhideWhenUsed="0"/>
+    <w:lsdException w:name="Medium Grid 1 Accent 5" w:semiHidden="0" w:uiPriority="67" w:unhideWhenUsed="0"/>
+    <w:lsdException w:name="Medium Grid 2 Accent 5" w:semiHidden="0" w:uiPriority="68" w:unhideWhenUsed="0"/>
+    <w:lsdException w:name="Medium Grid 3 Accent 5" w:semiHidden="0" w:uiPriority="69" w:unhideWhenUsed="0"/>
+    <w:lsdException w:name="Dark List Accent 5" w:semiHidden="0" w:uiPriority="70" w:unhideWhenUsed="0"/>
+    <w:lsdException w:name="Colorful Shading Accent 5" w:semiHidden="0" w:uiPriority="71" w:unhideWhenUsed="0"/>
+    <w:lsdException w:name="Colorful List Accent 5" w:semiHidden="0" w:uiPriority="72" w:unhideWhenUsed="0"/>
+    <w:lsdException w:name="Colorful Grid Accent 5" w:semiHidden="0" w:uiPriority="73" w:unhideWhenUsed="0"/>
+    <w:lsdException w:name="Light Shading Accent 6" w:semiHidden="0" w:uiPriority="60" w:unhideWhenUsed="0"/>
+    <w:lsdException w:name="Light List Accent 6" w:semiHidden="0" w:uiPriority="61" w:unhideWhenUsed="0"/>
+    <w:lsdException w:name="Light Grid Accent 6" w:semiHidden="0" w:uiPriority="62" w:unhideWhenUsed="0"/>
+    <w:lsdException w:name="Medium Shading 1 Accent 6" w:semiHidden="0" w:uiPriority="63" w:unhideWhenUsed="0"/>
+    <w:lsdException w:name="Medium Shading 2 Accent 6" w:semiHidden="0" w:uiPriority="64" w:unhideWhenUsed="0"/>
+    <w:lsdException w:name="Medium List 1 Accent 6" w:semiHidden="0" w:uiPriority="65" w:unhideWhenUsed="0"/>
+    <w:lsdException w:name="Medium List 2 Accent 6" w:semiHidden="0" w:uiPriority="66" w:unhideWhenUsed="0"/>
+    <w:lsdException w:name="Medium Grid 1 Accent 6" w:semiHidden="0" w:uiPriority="67" w:unhideWhenUsed="0"/>
+    <w:lsdException w:name="Medium Grid 2 Accent 6" w:semiHidden="0" w:uiPriority="68" w:unhideWhenUsed="0"/>
+    <w:lsdException w:name="Medium Grid 3 Accent 6" w:semiHidden="0" w:uiPriority="69" w:unhideWhenUsed="0"/>
+    <w:lsdException w:name="Dark List Accent 6" w:semiHidden="0" w:uiPriority="70" w:unhideWhenUsed="0"/>
+    <w:lsdException w:name="Colorful Shading Accent 6" w:semiHidden="0" w:uiPriority="71" w:unhideWhenUsed="0"/>
+    <w:lsdException w:name="Colorful List Accent 6" w:semiHidden="0" w:uiPriority="72" w:unhideWhenUsed="0"/>
+    <w:lsdException w:name="Colorful Grid Accent 6" w:semiHidden="0" w:uiPriority="73" w:unhideWhenUsed="0"/>
+    <w:lsdException w:name="Subtle Emphasis" w:semiHidden="0" w:uiPriority="19" w:unhideWhenUsed="0" w:qFormat="1"/>
+    <w:lsdException w:name="Intense Emphasis" w:semiHidden="0" w:uiPriority="21" w:unhideWhenUsed="0" w:qFormat="1"/>
+    <w:lsdException w:name="Subtle Reference" w:semiHidden="0" w:uiPriority="31" w:unhideWhenUsed="0" w:qFormat="1"/>
+    <w:lsdException w:name="Intense Reference" w:semiHidden="0" w:uiPriority="32" w:unhideWhenUsed="0" w:qFormat="1"/>
+    <w:lsdException w:name="Book Title" w:semiHidden="0" w:uiPriority="33" w:unhideWhenUsed="0" w:qFormat="1"/>
+    <w:lsdException w:name="Bibliography" w:uiPriority="37"/>
+    <w:lsdException w:name="TOC Heading" w:uiPriority="39" w:qFormat="1"/>
   </w:latentStyles>
   <w:style w:type="paragraph" w:default="1" w:styleId="Normal">
     <w:name w:val="Normal"/>
@@ -14628,6 +14802,7 @@
     <w:uiPriority w:val="59"/>
     <w:rsid w:val="00927EDF"/>
     <w:tblPr>
+      <w:tblInd w:w="0" w:type="dxa"/>
       <w:tblBorders>
         <w:top w:val="single" w:sz="4" w:space="0" w:color="auto"/>
         <w:left w:val="single" w:sz="4" w:space="0" w:color="auto"/>
@@ -14636,6 +14811,353 @@
         <w:insideH w:val="single" w:sz="4" w:space="0" w:color="auto"/>
         <w:insideV w:val="single" w:sz="4" w:space="0" w:color="auto"/>
       </w:tblBorders>
+      <w:tblCellMar>
+        <w:top w:w="0" w:type="dxa"/>
+        <w:left w:w="108" w:type="dxa"/>
+        <w:bottom w:w="0" w:type="dxa"/>
+        <w:right w:w="108" w:type="dxa"/>
+      </w:tblCellMar>
+    </w:tblPr>
+  </w:style>
+  <w:style w:type="paragraph" w:styleId="BalloonText">
+    <w:name w:val="Balloon Text"/>
+    <w:basedOn w:val="Normal"/>
+    <w:link w:val="BalloonTextChar"/>
+    <w:rsid w:val="00D534C0"/>
+    <w:rPr>
+      <w:rFonts w:ascii="Tahoma" w:hAnsi="Tahoma" w:cs="Tahoma"/>
+      <w:sz w:val="16"/>
+      <w:szCs w:val="16"/>
+    </w:rPr>
+  </w:style>
+  <w:style w:type="character" w:customStyle="1" w:styleId="BalloonTextChar">
+    <w:name w:val="Balloon Text Char"/>
+    <w:basedOn w:val="DefaultParagraphFont"/>
+    <w:link w:val="BalloonText"/>
+    <w:rsid w:val="00D534C0"/>
+    <w:rPr>
+      <w:rFonts w:ascii="Tahoma" w:hAnsi="Tahoma" w:cs="Tahoma"/>
+      <w:sz w:val="16"/>
+      <w:szCs w:val="16"/>
+    </w:rPr>
+  </w:style>
+  <w:style w:type="character" w:customStyle="1" w:styleId="Heading1Char">
+    <w:name w:val="Heading 1 Char"/>
+    <w:basedOn w:val="DefaultParagraphFont"/>
+    <w:link w:val="Heading1"/>
+    <w:rsid w:val="0069420C"/>
+    <w:rPr>
+      <w:rFonts w:asciiTheme="majorHAnsi" w:eastAsiaTheme="majorEastAsia" w:hAnsiTheme="majorHAnsi" w:cstheme="majorBidi"/>
+      <w:color w:val="365F91" w:themeColor="accent1" w:themeShade="BF"/>
+      <w:sz w:val="32"/>
+      <w:szCs w:val="32"/>
+    </w:rPr>
+  </w:style>
+  <w:style w:type="character" w:customStyle="1" w:styleId="Heading2Char">
+    <w:name w:val="Heading 2 Char"/>
+    <w:basedOn w:val="DefaultParagraphFont"/>
+    <w:link w:val="Heading2"/>
+    <w:uiPriority w:val="9"/>
+    <w:semiHidden/>
+    <w:rsid w:val="001C6FF2"/>
+    <w:rPr>
+      <w:rFonts w:asciiTheme="majorHAnsi" w:eastAsiaTheme="majorEastAsia" w:hAnsiTheme="majorHAnsi" w:cstheme="majorBidi"/>
+      <w:color w:val="365F91" w:themeColor="accent1" w:themeShade="BF"/>
+      <w:sz w:val="26"/>
+      <w:szCs w:val="26"/>
+      <w:lang w:val="vi-VN" w:eastAsia="vi-VN"/>
+    </w:rPr>
+  </w:style>
+  <w:style w:type="paragraph" w:styleId="NoSpacing">
+    <w:name w:val="No Spacing"/>
+    <w:uiPriority w:val="1"/>
+    <w:qFormat/>
+    <w:rsid w:val="001C6FF2"/>
+    <w:rPr>
+      <w:sz w:val="28"/>
+      <w:szCs w:val="28"/>
+      <w:lang w:val="vi-VN" w:eastAsia="vi-VN"/>
+    </w:rPr>
+  </w:style>
+  <w:style w:type="character" w:styleId="IntenseEmphasis">
+    <w:name w:val="Intense Emphasis"/>
+    <w:uiPriority w:val="21"/>
+    <w:qFormat/>
+    <w:rsid w:val="001C6FF2"/>
+    <w:rPr>
+      <w:rFonts w:ascii="Times New Roman" w:hAnsi="Times New Roman" w:cs="Times New Roman" w:hint="default"/>
+      <w:b/>
+      <w:bCs/>
+      <w:i/>
+      <w:iCs/>
+      <w:color w:val="5B9BD5"/>
+      <w:sz w:val="26"/>
+    </w:rPr>
+  </w:style>
+</w:styles>
+</file>
+
+<file path=word/stylesWithEffects.xml><?xml version="1.0" encoding="utf-8"?>
+<w:styles xmlns:wpc="http://schemas.microsoft.com/office/word/2010/wordprocessingCanvas" xmlns:mc="http://schemas.openxmlformats.org/markup-compatibility/2006" xmlns:o="urn:schemas-microsoft-com:office:office" xmlns:r="http://schemas.openxmlformats.org/officeDocument/2006/relationships" xmlns:m="http://schemas.openxmlformats.org/officeDocument/2006/math" xmlns:v="urn:schemas-microsoft-com:vml" xmlns:wp14="http://schemas.microsoft.com/office/word/2010/wordprocessingDrawing" xmlns:wp="http://schemas.openxmlformats.org/drawingml/2006/wordprocessingDrawing" xmlns:w10="urn:schemas-microsoft-com:office:word" xmlns:w="http://schemas.openxmlformats.org/wordprocessingml/2006/main" xmlns:w14="http://schemas.microsoft.com/office/word/2010/wordml" xmlns:wpg="http://schemas.microsoft.com/office/word/2010/wordprocessingGroup" xmlns:wpi="http://schemas.microsoft.com/office/word/2010/wordprocessingInk" xmlns:wne="http://schemas.microsoft.com/office/word/2006/wordml" xmlns:wps="http://schemas.microsoft.com/office/word/2010/wordprocessingShape" mc:Ignorable="w14 wp14">
+  <w:docDefaults>
+    <w:rPrDefault>
+      <w:rPr>
+        <w:rFonts w:ascii="Times New Roman" w:eastAsia="Times New Roman" w:hAnsi="Times New Roman" w:cs="Times New Roman"/>
+        <w:lang w:val="en-US" w:eastAsia="en-US" w:bidi="ar-SA"/>
+      </w:rPr>
+    </w:rPrDefault>
+    <w:pPrDefault/>
+  </w:docDefaults>
+  <w:latentStyles w:defLockedState="0" w:defUIPriority="0" w:defSemiHidden="1" w:defUnhideWhenUsed="1" w:defQFormat="0" w:count="267">
+    <w:lsdException w:name="Normal" w:semiHidden="0" w:unhideWhenUsed="0" w:qFormat="1"/>
+    <w:lsdException w:name="heading 1" w:semiHidden="0" w:unhideWhenUsed="0" w:qFormat="1"/>
+    <w:lsdException w:name="heading 2" w:uiPriority="9" w:qFormat="1"/>
+    <w:lsdException w:name="heading 3" w:qFormat="1"/>
+    <w:lsdException w:name="heading 4" w:qFormat="1"/>
+    <w:lsdException w:name="heading 5" w:qFormat="1"/>
+    <w:lsdException w:name="heading 6" w:qFormat="1"/>
+    <w:lsdException w:name="heading 7" w:qFormat="1"/>
+    <w:lsdException w:name="heading 8" w:qFormat="1"/>
+    <w:lsdException w:name="heading 9" w:qFormat="1"/>
+    <w:lsdException w:name="caption" w:qFormat="1"/>
+    <w:lsdException w:name="macro" w:semiHidden="0" w:unhideWhenUsed="0"/>
+    <w:lsdException w:name="List Bullet" w:semiHidden="0" w:unhideWhenUsed="0"/>
+    <w:lsdException w:name="List Number" w:semiHidden="0" w:unhideWhenUsed="0"/>
+    <w:lsdException w:name="Title" w:semiHidden="0" w:unhideWhenUsed="0" w:qFormat="1"/>
+    <w:lsdException w:name="List Continue 3" w:semiHidden="0" w:unhideWhenUsed="0"/>
+    <w:lsdException w:name="List Continue 4" w:semiHidden="0" w:unhideWhenUsed="0"/>
+    <w:lsdException w:name="List Continue 5" w:semiHidden="0" w:unhideWhenUsed="0"/>
+    <w:lsdException w:name="Message Header" w:semiHidden="0" w:unhideWhenUsed="0"/>
+    <w:lsdException w:name="Subtitle" w:semiHidden="0" w:unhideWhenUsed="0" w:qFormat="1"/>
+    <w:lsdException w:name="Strong" w:semiHidden="0" w:unhideWhenUsed="0" w:qFormat="1"/>
+    <w:lsdException w:name="Emphasis" w:semiHidden="0" w:unhideWhenUsed="0" w:qFormat="1"/>
+    <w:lsdException w:name="Table Web 3" w:semiHidden="0" w:unhideWhenUsed="0"/>
+    <w:lsdException w:name="Balloon Text" w:semiHidden="0" w:unhideWhenUsed="0"/>
+    <w:lsdException w:name="Table Grid" w:semiHidden="0" w:uiPriority="59" w:unhideWhenUsed="0"/>
+    <w:lsdException w:name="Table Theme" w:semiHidden="0" w:unhideWhenUsed="0"/>
+    <w:lsdException w:name="Placeholder Text" w:uiPriority="99" w:unhideWhenUsed="0"/>
+    <w:lsdException w:name="No Spacing" w:semiHidden="0" w:uiPriority="1" w:unhideWhenUsed="0" w:qFormat="1"/>
+    <w:lsdException w:name="Light Shading" w:semiHidden="0" w:uiPriority="60" w:unhideWhenUsed="0"/>
+    <w:lsdException w:name="Light List" w:semiHidden="0" w:uiPriority="61" w:unhideWhenUsed="0"/>
+    <w:lsdException w:name="Light Grid" w:semiHidden="0" w:uiPriority="62" w:unhideWhenUsed="0"/>
+    <w:lsdException w:name="Medium Shading 1" w:semiHidden="0" w:uiPriority="63" w:unhideWhenUsed="0"/>
+    <w:lsdException w:name="Medium Shading 2" w:semiHidden="0" w:uiPriority="64" w:unhideWhenUsed="0"/>
+    <w:lsdException w:name="Medium List 1" w:semiHidden="0" w:uiPriority="65" w:unhideWhenUsed="0"/>
+    <w:lsdException w:name="Medium List 2" w:semiHidden="0" w:uiPriority="66" w:unhideWhenUsed="0"/>
+    <w:lsdException w:name="Medium Grid 1" w:semiHidden="0" w:uiPriority="67" w:unhideWhenUsed="0"/>
+    <w:lsdException w:name="Medium Grid 2" w:semiHidden="0" w:uiPriority="68" w:unhideWhenUsed="0"/>
+    <w:lsdException w:name="Medium Grid 3" w:semiHidden="0" w:uiPriority="69" w:unhideWhenUsed="0"/>
+    <w:lsdException w:name="Dark List" w:semiHidden="0" w:uiPriority="70" w:unhideWhenUsed="0"/>
+    <w:lsdException w:name="Colorful Shading" w:semiHidden="0" w:uiPriority="71" w:unhideWhenUsed="0"/>
+    <w:lsdException w:name="Colorful List" w:semiHidden="0" w:uiPriority="72" w:unhideWhenUsed="0"/>
+    <w:lsdException w:name="Colorful Grid" w:semiHidden="0" w:uiPriority="73" w:unhideWhenUsed="0"/>
+    <w:lsdException w:name="Light Shading Accent 1" w:semiHidden="0" w:uiPriority="60" w:unhideWhenUsed="0"/>
+    <w:lsdException w:name="Light List Accent 1" w:semiHidden="0" w:uiPriority="61" w:unhideWhenUsed="0"/>
+    <w:lsdException w:name="Light Grid Accent 1" w:semiHidden="0" w:uiPriority="62" w:unhideWhenUsed="0"/>
+    <w:lsdException w:name="Medium Shading 1 Accent 1" w:semiHidden="0" w:uiPriority="63" w:unhideWhenUsed="0"/>
+    <w:lsdException w:name="Medium Shading 2 Accent 1" w:semiHidden="0" w:uiPriority="64" w:unhideWhenUsed="0"/>
+    <w:lsdException w:name="Medium List 1 Accent 1" w:semiHidden="0" w:uiPriority="65" w:unhideWhenUsed="0"/>
+    <w:lsdException w:name="Revision" w:uiPriority="99" w:unhideWhenUsed="0"/>
+    <w:lsdException w:name="List Paragraph" w:semiHidden="0" w:uiPriority="34" w:unhideWhenUsed="0" w:qFormat="1"/>
+    <w:lsdException w:name="Quote" w:semiHidden="0" w:uiPriority="29" w:unhideWhenUsed="0" w:qFormat="1"/>
+    <w:lsdException w:name="Intense Quote" w:semiHidden="0" w:uiPriority="30" w:unhideWhenUsed="0" w:qFormat="1"/>
+    <w:lsdException w:name="Medium List 2 Accent 1" w:semiHidden="0" w:uiPriority="66" w:unhideWhenUsed="0"/>
+    <w:lsdException w:name="Medium Grid 1 Accent 1" w:semiHidden="0" w:uiPriority="67" w:unhideWhenUsed="0"/>
+    <w:lsdException w:name="Medium Grid 2 Accent 1" w:semiHidden="0" w:uiPriority="68" w:unhideWhenUsed="0"/>
+    <w:lsdException w:name="Medium Grid 3 Accent 1" w:semiHidden="0" w:uiPriority="69" w:unhideWhenUsed="0"/>
+    <w:lsdException w:name="Dark List Accent 1" w:semiHidden="0" w:uiPriority="70" w:unhideWhenUsed="0"/>
+    <w:lsdException w:name="Colorful Shading Accent 1" w:semiHidden="0" w:uiPriority="71" w:unhideWhenUsed="0"/>
+    <w:lsdException w:name="Colorful List Accent 1" w:semiHidden="0" w:uiPriority="72" w:unhideWhenUsed="0"/>
+    <w:lsdException w:name="Colorful Grid Accent 1" w:semiHidden="0" w:uiPriority="73" w:unhideWhenUsed="0"/>
+    <w:lsdException w:name="Light Shading Accent 2" w:semiHidden="0" w:uiPriority="60" w:unhideWhenUsed="0"/>
+    <w:lsdException w:name="Light List Accent 2" w:semiHidden="0" w:uiPriority="61" w:unhideWhenUsed="0"/>
+    <w:lsdException w:name="Light Grid Accent 2" w:semiHidden="0" w:uiPriority="62" w:unhideWhenUsed="0"/>
+    <w:lsdException w:name="Medium Shading 1 Accent 2" w:semiHidden="0" w:uiPriority="63" w:unhideWhenUsed="0"/>
+    <w:lsdException w:name="Medium Shading 2 Accent 2" w:semiHidden="0" w:uiPriority="64" w:unhideWhenUsed="0"/>
+    <w:lsdException w:name="Medium List 1 Accent 2" w:semiHidden="0" w:uiPriority="65" w:unhideWhenUsed="0"/>
+    <w:lsdException w:name="Medium List 2 Accent 2" w:semiHidden="0" w:uiPriority="66" w:unhideWhenUsed="0"/>
+    <w:lsdException w:name="Medium Grid 1 Accent 2" w:semiHidden="0" w:uiPriority="67" w:unhideWhenUsed="0"/>
+    <w:lsdException w:name="Medium Grid 2 Accent 2" w:semiHidden="0" w:uiPriority="68" w:unhideWhenUsed="0"/>
+    <w:lsdException w:name="Medium Grid 3 Accent 2" w:semiHidden="0" w:uiPriority="69" w:unhideWhenUsed="0"/>
+    <w:lsdException w:name="Dark List Accent 2" w:semiHidden="0" w:uiPriority="70" w:unhideWhenUsed="0"/>
+    <w:lsdException w:name="Colorful Shading Accent 2" w:semiHidden="0" w:uiPriority="71" w:unhideWhenUsed="0"/>
+    <w:lsdException w:name="Colorful List Accent 2" w:semiHidden="0" w:uiPriority="72" w:unhideWhenUsed="0"/>
+    <w:lsdException w:name="Colorful Grid Accent 2" w:semiHidden="0" w:uiPriority="73" w:unhideWhenUsed="0"/>
+    <w:lsdException w:name="Light Shading Accent 3" w:semiHidden="0" w:uiPriority="60" w:unhideWhenUsed="0"/>
+    <w:lsdException w:name="Light List Accent 3" w:semiHidden="0" w:uiPriority="61" w:unhideWhenUsed="0"/>
+    <w:lsdException w:name="Light Grid Accent 3" w:semiHidden="0" w:uiPriority="62" w:unhideWhenUsed="0"/>
+    <w:lsdException w:name="Medium Shading 1 Accent 3" w:semiHidden="0" w:uiPriority="63" w:unhideWhenUsed="0"/>
+    <w:lsdException w:name="Medium Shading 2 Accent 3" w:semiHidden="0" w:uiPriority="64" w:unhideWhenUsed="0"/>
+    <w:lsdException w:name="Medium List 1 Accent 3" w:semiHidden="0" w:uiPriority="65" w:unhideWhenUsed="0"/>
+    <w:lsdException w:name="Medium List 2 Accent 3" w:semiHidden="0" w:uiPriority="66" w:unhideWhenUsed="0"/>
+    <w:lsdException w:name="Medium Grid 1 Accent 3" w:semiHidden="0" w:uiPriority="67" w:unhideWhenUsed="0"/>
+    <w:lsdException w:name="Medium Grid 2 Accent 3" w:semiHidden="0" w:uiPriority="68" w:unhideWhenUsed="0"/>
+    <w:lsdException w:name="Medium Grid 3 Accent 3" w:semiHidden="0" w:uiPriority="69" w:unhideWhenUsed="0"/>
+    <w:lsdException w:name="Dark List Accent 3" w:semiHidden="0" w:uiPriority="70" w:unhideWhenUsed="0"/>
+    <w:lsdException w:name="Colorful Shading Accent 3" w:semiHidden="0" w:uiPriority="71" w:unhideWhenUsed="0"/>
+    <w:lsdException w:name="Colorful List Accent 3" w:semiHidden="0" w:uiPriority="72" w:unhideWhenUsed="0"/>
+    <w:lsdException w:name="Colorful Grid Accent 3" w:semiHidden="0" w:uiPriority="73" w:unhideWhenUsed="0"/>
+    <w:lsdException w:name="Light Shading Accent 4" w:semiHidden="0" w:uiPriority="60" w:unhideWhenUsed="0"/>
+    <w:lsdException w:name="Light List Accent 4" w:semiHidden="0" w:uiPriority="61" w:unhideWhenUsed="0"/>
+    <w:lsdException w:name="Light Grid Accent 4" w:semiHidden="0" w:uiPriority="62" w:unhideWhenUsed="0"/>
+    <w:lsdException w:name="Medium Shading 1 Accent 4" w:semiHidden="0" w:uiPriority="63" w:unhideWhenUsed="0"/>
+    <w:lsdException w:name="Medium Shading 2 Accent 4" w:semiHidden="0" w:uiPriority="64" w:unhideWhenUsed="0"/>
+    <w:lsdException w:name="Medium List 1 Accent 4" w:semiHidden="0" w:uiPriority="65" w:unhideWhenUsed="0"/>
+    <w:lsdException w:name="Medium List 2 Accent 4" w:semiHidden="0" w:uiPriority="66" w:unhideWhenUsed="0"/>
+    <w:lsdException w:name="Medium Grid 1 Accent 4" w:semiHidden="0" w:uiPriority="67" w:unhideWhenUsed="0"/>
+    <w:lsdException w:name="Medium Grid 2 Accent 4" w:semiHidden="0" w:uiPriority="68" w:unhideWhenUsed="0"/>
+    <w:lsdException w:name="Medium Grid 3 Accent 4" w:semiHidden="0" w:uiPriority="69" w:unhideWhenUsed="0"/>
+    <w:lsdException w:name="Dark List Accent 4" w:semiHidden="0" w:uiPriority="70" w:unhideWhenUsed="0"/>
+    <w:lsdException w:name="Colorful Shading Accent 4" w:semiHidden="0" w:uiPriority="71" w:unhideWhenUsed="0"/>
+    <w:lsdException w:name="Colorful List Accent 4" w:semiHidden="0" w:uiPriority="72" w:unhideWhenUsed="0"/>
+    <w:lsdException w:name="Colorful Grid Accent 4" w:semiHidden="0" w:uiPriority="73" w:unhideWhenUsed="0"/>
+    <w:lsdException w:name="Light Shading Accent 5" w:semiHidden="0" w:uiPriority="60" w:unhideWhenUsed="0"/>
+    <w:lsdException w:name="Light List Accent 5" w:semiHidden="0" w:uiPriority="61" w:unhideWhenUsed="0"/>
+    <w:lsdException w:name="Light Grid Accent 5" w:semiHidden="0" w:uiPriority="62" w:unhideWhenUsed="0"/>
+    <w:lsdException w:name="Medium Shading 1 Accent 5" w:semiHidden="0" w:uiPriority="63" w:unhideWhenUsed="0"/>
+    <w:lsdException w:name="Medium Shading 2 Accent 5" w:semiHidden="0" w:uiPriority="64" w:unhideWhenUsed="0"/>
+    <w:lsdException w:name="Medium List 1 Accent 5" w:semiHidden="0" w:uiPriority="65" w:unhideWhenUsed="0"/>
+    <w:lsdException w:name="Medium List 2 Accent 5" w:semiHidden="0" w:uiPriority="66" w:unhideWhenUsed="0"/>
+    <w:lsdException w:name="Medium Grid 1 Accent 5" w:semiHidden="0" w:uiPriority="67" w:unhideWhenUsed="0"/>
+    <w:lsdException w:name="Medium Grid 2 Accent 5" w:semiHidden="0" w:uiPriority="68" w:unhideWhenUsed="0"/>
+    <w:lsdException w:name="Medium Grid 3 Accent 5" w:semiHidden="0" w:uiPriority="69" w:unhideWhenUsed="0"/>
+    <w:lsdException w:name="Dark List Accent 5" w:semiHidden="0" w:uiPriority="70" w:unhideWhenUsed="0"/>
+    <w:lsdException w:name="Colorful Shading Accent 5" w:semiHidden="0" w:uiPriority="71" w:unhideWhenUsed="0"/>
+    <w:lsdException w:name="Colorful List Accent 5" w:semiHidden="0" w:uiPriority="72" w:unhideWhenUsed="0"/>
+    <w:lsdException w:name="Colorful Grid Accent 5" w:semiHidden="0" w:uiPriority="73" w:unhideWhenUsed="0"/>
+    <w:lsdException w:name="Light Shading Accent 6" w:semiHidden="0" w:uiPriority="60" w:unhideWhenUsed="0"/>
+    <w:lsdException w:name="Light List Accent 6" w:semiHidden="0" w:uiPriority="61" w:unhideWhenUsed="0"/>
+    <w:lsdException w:name="Light Grid Accent 6" w:semiHidden="0" w:uiPriority="62" w:unhideWhenUsed="0"/>
+    <w:lsdException w:name="Medium Shading 1 Accent 6" w:semiHidden="0" w:uiPriority="63" w:unhideWhenUsed="0"/>
+    <w:lsdException w:name="Medium Shading 2 Accent 6" w:semiHidden="0" w:uiPriority="64" w:unhideWhenUsed="0"/>
+    <w:lsdException w:name="Medium List 1 Accent 6" w:semiHidden="0" w:uiPriority="65" w:unhideWhenUsed="0"/>
+    <w:lsdException w:name="Medium List 2 Accent 6" w:semiHidden="0" w:uiPriority="66" w:unhideWhenUsed="0"/>
+    <w:lsdException w:name="Medium Grid 1 Accent 6" w:semiHidden="0" w:uiPriority="67" w:unhideWhenUsed="0"/>
+    <w:lsdException w:name="Medium Grid 2 Accent 6" w:semiHidden="0" w:uiPriority="68" w:unhideWhenUsed="0"/>
+    <w:lsdException w:name="Medium Grid 3 Accent 6" w:semiHidden="0" w:uiPriority="69" w:unhideWhenUsed="0"/>
+    <w:lsdException w:name="Dark List Accent 6" w:semiHidden="0" w:uiPriority="70" w:unhideWhenUsed="0"/>
+    <w:lsdException w:name="Colorful Shading Accent 6" w:semiHidden="0" w:uiPriority="71" w:unhideWhenUsed="0"/>
+    <w:lsdException w:name="Colorful List Accent 6" w:semiHidden="0" w:uiPriority="72" w:unhideWhenUsed="0"/>
+    <w:lsdException w:name="Colorful Grid Accent 6" w:semiHidden="0" w:uiPriority="73" w:unhideWhenUsed="0"/>
+    <w:lsdException w:name="Subtle Emphasis" w:semiHidden="0" w:uiPriority="19" w:unhideWhenUsed="0" w:qFormat="1"/>
+    <w:lsdException w:name="Intense Emphasis" w:semiHidden="0" w:uiPriority="21" w:unhideWhenUsed="0" w:qFormat="1"/>
+    <w:lsdException w:name="Subtle Reference" w:semiHidden="0" w:uiPriority="31" w:unhideWhenUsed="0" w:qFormat="1"/>
+    <w:lsdException w:name="Intense Reference" w:semiHidden="0" w:uiPriority="32" w:unhideWhenUsed="0" w:qFormat="1"/>
+    <w:lsdException w:name="Book Title" w:semiHidden="0" w:uiPriority="33" w:unhideWhenUsed="0" w:qFormat="1"/>
+    <w:lsdException w:name="Bibliography" w:uiPriority="37"/>
+    <w:lsdException w:name="TOC Heading" w:uiPriority="39" w:qFormat="1"/>
+  </w:latentStyles>
+  <w:style w:type="paragraph" w:default="1" w:styleId="Normal">
+    <w:name w:val="Normal"/>
+    <w:qFormat/>
+    <w:rPr>
+      <w:sz w:val="24"/>
+      <w:szCs w:val="24"/>
+    </w:rPr>
+  </w:style>
+  <w:style w:type="paragraph" w:styleId="Heading1">
+    <w:name w:val="heading 1"/>
+    <w:basedOn w:val="Normal"/>
+    <w:next w:val="Normal"/>
+    <w:link w:val="Heading1Char"/>
+    <w:qFormat/>
+    <w:rsid w:val="0069420C"/>
+    <w:pPr>
+      <w:keepNext/>
+      <w:keepLines/>
+      <w:spacing w:before="240"/>
+      <w:outlineLvl w:val="0"/>
+    </w:pPr>
+    <w:rPr>
+      <w:rFonts w:asciiTheme="majorHAnsi" w:eastAsiaTheme="majorEastAsia" w:hAnsiTheme="majorHAnsi" w:cstheme="majorBidi"/>
+      <w:color w:val="365F91" w:themeColor="accent1" w:themeShade="BF"/>
+      <w:sz w:val="32"/>
+      <w:szCs w:val="32"/>
+    </w:rPr>
+  </w:style>
+  <w:style w:type="paragraph" w:styleId="Heading2">
+    <w:name w:val="heading 2"/>
+    <w:basedOn w:val="Normal"/>
+    <w:next w:val="Normal"/>
+    <w:link w:val="Heading2Char"/>
+    <w:uiPriority w:val="9"/>
+    <w:semiHidden/>
+    <w:unhideWhenUsed/>
+    <w:qFormat/>
+    <w:rsid w:val="001C6FF2"/>
+    <w:pPr>
+      <w:keepNext/>
+      <w:keepLines/>
+      <w:spacing w:before="40"/>
+      <w:outlineLvl w:val="1"/>
+    </w:pPr>
+    <w:rPr>
+      <w:rFonts w:asciiTheme="majorHAnsi" w:eastAsiaTheme="majorEastAsia" w:hAnsiTheme="majorHAnsi" w:cstheme="majorBidi"/>
+      <w:color w:val="365F91" w:themeColor="accent1" w:themeShade="BF"/>
+      <w:sz w:val="26"/>
+      <w:szCs w:val="26"/>
+      <w:lang w:val="vi-VN" w:eastAsia="vi-VN"/>
+    </w:rPr>
+  </w:style>
+  <w:style w:type="character" w:default="1" w:styleId="DefaultParagraphFont">
+    <w:name w:val="Default Paragraph Font"/>
+    <w:uiPriority w:val="1"/>
+    <w:semiHidden/>
+    <w:unhideWhenUsed/>
+  </w:style>
+  <w:style w:type="table" w:default="1" w:styleId="TableNormal">
+    <w:name w:val="Normal Table"/>
+    <w:uiPriority w:val="99"/>
+    <w:semiHidden/>
+    <w:unhideWhenUsed/>
+    <w:tblPr>
+      <w:tblInd w:w="0" w:type="dxa"/>
+      <w:tblCellMar>
+        <w:top w:w="0" w:type="dxa"/>
+        <w:left w:w="108" w:type="dxa"/>
+        <w:bottom w:w="0" w:type="dxa"/>
+        <w:right w:w="108" w:type="dxa"/>
+      </w:tblCellMar>
+    </w:tblPr>
+  </w:style>
+  <w:style w:type="numbering" w:default="1" w:styleId="NoList">
+    <w:name w:val="No List"/>
+    <w:uiPriority w:val="99"/>
+    <w:semiHidden/>
+    <w:unhideWhenUsed/>
+  </w:style>
+  <w:style w:type="paragraph" w:styleId="ListParagraph">
+    <w:name w:val="List Paragraph"/>
+    <w:basedOn w:val="Normal"/>
+    <w:uiPriority w:val="34"/>
+    <w:qFormat/>
+    <w:rsid w:val="00927EDF"/>
+    <w:pPr>
+      <w:ind w:left="720"/>
+      <w:contextualSpacing/>
+    </w:pPr>
+  </w:style>
+  <w:style w:type="table" w:styleId="TableGrid">
+    <w:name w:val="Table Grid"/>
+    <w:basedOn w:val="TableNormal"/>
+    <w:uiPriority w:val="59"/>
+    <w:rsid w:val="00927EDF"/>
+    <w:tblPr>
+      <w:tblInd w:w="0" w:type="dxa"/>
+      <w:tblBorders>
+        <w:top w:val="single" w:sz="4" w:space="0" w:color="auto"/>
+        <w:left w:val="single" w:sz="4" w:space="0" w:color="auto"/>
+        <w:bottom w:val="single" w:sz="4" w:space="0" w:color="auto"/>
+        <w:right w:val="single" w:sz="4" w:space="0" w:color="auto"/>
+        <w:insideH w:val="single" w:sz="4" w:space="0" w:color="auto"/>
+        <w:insideV w:val="single" w:sz="4" w:space="0" w:color="auto"/>
+      </w:tblBorders>
+      <w:tblCellMar>
+        <w:top w:w="0" w:type="dxa"/>
+        <w:left w:w="108" w:type="dxa"/>
+        <w:bottom w:w="0" w:type="dxa"/>
+        <w:right w:w="108" w:type="dxa"/>
+      </w:tblCellMar>
     </w:tblPr>
   </w:style>
   <w:style w:type="paragraph" w:styleId="BalloonText">

</xml_diff>